<commit_message>
Improving Theading in app
</commit_message>
<xml_diff>
--- a/B16 Ex02 Daniel 301344891 Mike 310675582.docx
+++ b/B16 Ex02 Daniel 301344891 Mike 310675582.docx
@@ -240,9 +240,6 @@
         <w:bidi w:val="0"/>
         <w:spacing w:line="360" w:lineRule="auto"/>
         <w:ind w:left="851"/>
-        <w:rPr>
-          <w:rFonts w:hint="eastAsia"/>
-        </w:rPr>
       </w:pPr>
       <w:r>
         <w:rPr>
@@ -962,7 +959,6 @@
       <w:pPr>
         <w:pStyle w:val="Heading3"/>
         <w:rPr>
-          <w:rFonts w:hint="cs"/>
           <w:rtl/>
         </w:rPr>
       </w:pPr>
@@ -986,9 +982,6 @@
           <w:ilvl w:val="0"/>
           <w:numId w:val="12"/>
         </w:numPr>
-        <w:rPr>
-          <w:rFonts w:hint="cs"/>
-        </w:rPr>
       </w:pPr>
       <w:r>
         <w:rPr>
@@ -1035,9 +1028,6 @@
           <w:ilvl w:val="0"/>
           <w:numId w:val="12"/>
         </w:numPr>
-        <w:rPr>
-          <w:rFonts w:hint="cs"/>
-        </w:rPr>
       </w:pPr>
       <w:r>
         <w:rPr>
@@ -1143,9 +1133,6 @@
           <w:ilvl w:val="0"/>
           <w:numId w:val="12"/>
         </w:numPr>
-        <w:rPr>
-          <w:rFonts w:hint="cs"/>
-        </w:rPr>
       </w:pPr>
       <w:r>
         <w:rPr>
@@ -1207,9 +1194,6 @@
           <w:ilvl w:val="0"/>
           <w:numId w:val="12"/>
         </w:numPr>
-        <w:rPr>
-          <w:rtl/>
-        </w:rPr>
       </w:pPr>
       <w:r>
         <w:rPr>
@@ -1276,9 +1260,489 @@
           <w:rtl/>
         </w:rPr>
         <w:t>(ראה שורה 95)</w:t>
+      </w:r>
+    </w:p>
+    <w:p>
+      <w:pPr>
+        <w:pStyle w:val="Heading3"/>
+        <w:rPr>
+          <w:rFonts w:hint="cs"/>
+          <w:rtl/>
+        </w:rPr>
+      </w:pPr>
+      <w:r>
+        <w:rPr>
+          <w:rFonts w:hint="cs"/>
+          <w:rtl/>
+        </w:rPr>
+        <w:t xml:space="preserve">עבודה </w:t>
+      </w:r>
+      <w:r>
+        <w:rPr>
+          <w:rFonts w:hint="cs"/>
+          <w:rtl/>
+        </w:rPr>
+        <w:t>אסינכרונית</w:t>
+      </w:r>
+    </w:p>
+    <w:p>
+      <w:pPr>
+        <w:pStyle w:val="ListParagraph"/>
+        <w:numPr>
+          <w:ilvl w:val="0"/>
+          <w:numId w:val="12"/>
+        </w:numPr>
+        <w:rPr>
+          <w:rFonts w:hint="cs"/>
+        </w:rPr>
+      </w:pPr>
+      <w:r>
+        <w:rPr>
+          <w:rFonts w:hint="cs"/>
+          <w:rtl/>
+        </w:rPr>
+        <w:t>כאשר האפליקציה עולה, היא טוענת את את ה</w:t>
+      </w:r>
+      <w:proofErr w:type="spellStart"/>
+      <w:r>
+        <w:t>LoginForm</w:t>
+      </w:r>
+      <w:proofErr w:type="spellEnd"/>
+      <w:r>
+        <w:rPr>
+          <w:rFonts w:hint="cs"/>
+          <w:rtl/>
+        </w:rPr>
+        <w:t xml:space="preserve">. לאחר מכן, היוזר צריך </w:t>
+      </w:r>
+      <w:r>
+        <w:rPr>
+          <w:rFonts w:hint="cs"/>
+          <w:rtl/>
+        </w:rPr>
+        <w:t xml:space="preserve">להכניס את הפרטים שלו ולבצע </w:t>
+      </w:r>
+      <w:r>
+        <w:t>Login</w:t>
+      </w:r>
+      <w:r>
+        <w:rPr>
+          <w:rFonts w:hint="cs"/>
+          <w:rtl/>
+        </w:rPr>
+        <w:t xml:space="preserve">. </w:t>
+      </w:r>
+      <w:r>
+        <w:rPr>
+          <w:rFonts w:hint="cs"/>
+          <w:rtl/>
+        </w:rPr>
+        <w:t>במידה וה</w:t>
+      </w:r>
+      <w:r>
+        <w:t>login</w:t>
+      </w:r>
+      <w:r>
+        <w:rPr>
+          <w:rFonts w:hint="cs"/>
+          <w:rtl/>
+        </w:rPr>
+        <w:t xml:space="preserve"> הצליח היוזר מופנה ל</w:t>
+      </w:r>
+      <w:proofErr w:type="spellStart"/>
+      <w:r>
+        <w:t>MainForm</w:t>
+      </w:r>
+      <w:proofErr w:type="spellEnd"/>
+      <w:r>
+        <w:rPr>
+          <w:rFonts w:hint="cs"/>
+          <w:rtl/>
+        </w:rPr>
+        <w:t xml:space="preserve"> על מנת שיוכל לבצע פעולות פייסבוקיות.</w:t>
+      </w:r>
+    </w:p>
+    <w:p>
+      <w:pPr>
+        <w:pStyle w:val="ListParagraph"/>
+        <w:numPr>
+          <w:ilvl w:val="0"/>
+          <w:numId w:val="12"/>
+        </w:numPr>
+      </w:pPr>
+      <w:r>
+        <w:rPr>
+          <w:rFonts w:hint="cs"/>
+          <w:rtl/>
+        </w:rPr>
+        <w:t xml:space="preserve">אך טעינת המידע כגון: מידע אישי, </w:t>
+      </w:r>
+      <w:r>
+        <w:t>New</w:t>
+      </w:r>
+      <w:r>
+        <w:t>s</w:t>
+      </w:r>
+      <w:r>
+        <w:t>feed</w:t>
+      </w:r>
+      <w:r>
+        <w:rPr>
+          <w:rFonts w:hint="cs"/>
+          <w:rtl/>
+        </w:rPr>
+        <w:t xml:space="preserve">, חישוב </w:t>
+      </w:r>
+      <w:r>
+        <w:rPr>
+          <w:rFonts w:hint="cs"/>
+          <w:rtl/>
+        </w:rPr>
+        <w:t>התמונות החשובות של היוזר(פיצ'ר שפיתחנו</w:t>
+      </w:r>
+      <w:r>
+        <w:t>(</w:t>
+      </w:r>
+      <w:r>
+        <w:rPr>
+          <w:rFonts w:hint="cs"/>
+          <w:rtl/>
+        </w:rPr>
+        <w:t xml:space="preserve"> והצגתן לוקח</w:t>
+      </w:r>
+      <w:r>
+        <w:rPr>
+          <w:rFonts w:hint="cs"/>
+          <w:rtl/>
+        </w:rPr>
+        <w:t>ת</w:t>
+      </w:r>
+      <w:r>
+        <w:rPr>
+          <w:rFonts w:hint="cs"/>
+          <w:rtl/>
+        </w:rPr>
+        <w:t xml:space="preserve"> זמן. </w:t>
+      </w:r>
+    </w:p>
+    <w:p>
+      <w:pPr>
+        <w:pStyle w:val="ListParagraph"/>
+        <w:numPr>
+          <w:ilvl w:val="0"/>
+          <w:numId w:val="12"/>
+        </w:numPr>
+        <w:rPr>
+          <w:rFonts w:hint="cs"/>
+        </w:rPr>
+      </w:pPr>
+      <w:r>
+        <w:rPr>
+          <w:rFonts w:hint="cs"/>
+          <w:rtl/>
+        </w:rPr>
+        <w:t xml:space="preserve">ולכן בזמן שהאפליקציה טוענת את המידע </w:t>
+      </w:r>
+      <w:r>
+        <w:rPr>
+          <w:rFonts w:hint="cs"/>
+          <w:rtl/>
+        </w:rPr>
+        <w:t xml:space="preserve">אנחנו רוצים להראות ליוזר את ההתקדמות של הטעינה </w:t>
+      </w:r>
+      <w:r>
+        <w:rPr>
+          <w:rFonts w:hint="cs"/>
+          <w:rtl/>
+        </w:rPr>
+        <w:t xml:space="preserve">במקביל </w:t>
+      </w:r>
+      <w:r>
+        <w:rPr>
+          <w:rFonts w:hint="cs"/>
+          <w:rtl/>
+        </w:rPr>
+        <w:t>על מנת ש</w:t>
+      </w:r>
+      <w:r>
+        <w:rPr>
+          <w:rFonts w:hint="cs"/>
+          <w:rtl/>
+        </w:rPr>
+        <w:t>ה</w:t>
+      </w:r>
+      <w:r>
+        <w:rPr>
+          <w:rFonts w:hint="cs"/>
+          <w:rtl/>
+        </w:rPr>
+        <w:t>יוזר ידע מה מצב הטעינה</w:t>
+      </w:r>
+      <w:r>
+        <w:rPr>
+          <w:rFonts w:hint="cs"/>
+          <w:rtl/>
+        </w:rPr>
+        <w:t>.</w:t>
       </w:r>
       <w:bookmarkStart w:id="0" w:name="_GoBack"/>
       <w:bookmarkEnd w:id="0"/>
+    </w:p>
+    <w:p>
+      <w:pPr>
+        <w:pStyle w:val="ListParagraph"/>
+        <w:numPr>
+          <w:ilvl w:val="0"/>
+          <w:numId w:val="12"/>
+        </w:numPr>
+      </w:pPr>
+      <w:r>
+        <w:rPr>
+          <w:rFonts w:hint="cs"/>
+          <w:rtl/>
+        </w:rPr>
+        <w:t>לשם כך,</w:t>
+      </w:r>
+      <w:r>
+        <w:rPr>
+          <w:rFonts w:hint="cs"/>
+          <w:rtl/>
+        </w:rPr>
+        <w:t xml:space="preserve"> </w:t>
+      </w:r>
+      <w:r>
+        <w:rPr>
+          <w:rFonts w:hint="cs"/>
+          <w:rtl/>
+        </w:rPr>
+        <w:t xml:space="preserve">פיתחנו </w:t>
+      </w:r>
+      <w:proofErr w:type="spellStart"/>
+      <w:r>
+        <w:rPr>
+          <w:rFonts w:hint="cs"/>
+        </w:rPr>
+        <w:t>F</w:t>
+      </w:r>
+      <w:r>
+        <w:t>ormLoader</w:t>
+      </w:r>
+      <w:proofErr w:type="spellEnd"/>
+      <w:r>
+        <w:rPr>
+          <w:rFonts w:hint="cs"/>
+          <w:rtl/>
+        </w:rPr>
+        <w:t xml:space="preserve"> </w:t>
+      </w:r>
+      <w:r>
+        <w:rPr>
+          <w:rFonts w:hint="cs"/>
+          <w:rtl/>
+        </w:rPr>
+        <w:t>שרץ ב</w:t>
+      </w:r>
+      <w:r>
+        <w:rPr>
+          <w:rFonts w:hint="cs"/>
+          <w:rtl/>
+        </w:rPr>
+        <w:t>אותו ה</w:t>
+      </w:r>
+      <w:r>
+        <w:t>thread</w:t>
+      </w:r>
+      <w:r>
+        <w:rPr>
+          <w:rFonts w:hint="cs"/>
+          <w:rtl/>
+        </w:rPr>
+        <w:t xml:space="preserve"> של ה</w:t>
+      </w:r>
+      <w:proofErr w:type="spellStart"/>
+      <w:r>
+        <w:t>LoginForm</w:t>
+      </w:r>
+      <w:proofErr w:type="spellEnd"/>
+      <w:r>
+        <w:rPr>
+          <w:rFonts w:hint="cs"/>
+          <w:rtl/>
+        </w:rPr>
+        <w:t xml:space="preserve"> וטעינת האפליקציה הפייסבוקית</w:t>
+      </w:r>
+      <w:r>
+        <w:rPr>
+          <w:rFonts w:hint="cs"/>
+          <w:rtl/>
+        </w:rPr>
+        <w:t xml:space="preserve"> מתבצעת ב</w:t>
+      </w:r>
+      <w:r>
+        <w:t>thread</w:t>
+      </w:r>
+      <w:r>
+        <w:rPr>
+          <w:rFonts w:hint="cs"/>
+          <w:rtl/>
+        </w:rPr>
+        <w:t xml:space="preserve"> חדש.</w:t>
+      </w:r>
+      <w:r>
+        <w:rPr>
+          <w:rFonts w:hint="cs"/>
+          <w:rtl/>
+        </w:rPr>
+        <w:t xml:space="preserve">(ראה </w:t>
+      </w:r>
+      <w:proofErr w:type="spellStart"/>
+      <w:r>
+        <w:t>FormLogin.cs</w:t>
+      </w:r>
+      <w:proofErr w:type="spellEnd"/>
+      <w:r>
+        <w:t xml:space="preserve"> </w:t>
+      </w:r>
+      <w:r>
+        <w:rPr>
+          <w:rFonts w:hint="cs"/>
+          <w:rtl/>
+        </w:rPr>
+        <w:t xml:space="preserve"> שורה 76)</w:t>
+      </w:r>
+    </w:p>
+    <w:p>
+      <w:pPr>
+        <w:pStyle w:val="ListParagraph"/>
+        <w:numPr>
+          <w:ilvl w:val="0"/>
+          <w:numId w:val="12"/>
+        </w:numPr>
+      </w:pPr>
+      <w:r>
+        <w:rPr>
+          <w:rFonts w:hint="cs"/>
+          <w:rtl/>
+        </w:rPr>
+        <w:lastRenderedPageBreak/>
+        <w:t xml:space="preserve">בנוסף, גם בטעינת המידע של היוזר אנחנו מבצעים חלוקה לתתי משימות על מנת למקבל את התהליכים. (ראה </w:t>
+      </w:r>
+      <w:proofErr w:type="spellStart"/>
+      <w:r>
+        <w:t>FormMain.cs</w:t>
+      </w:r>
+      <w:proofErr w:type="spellEnd"/>
+      <w:r>
+        <w:rPr>
+          <w:rFonts w:hint="cs"/>
+          <w:rtl/>
+        </w:rPr>
+        <w:t xml:space="preserve"> שורה 81)</w:t>
+      </w:r>
+    </w:p>
+    <w:p>
+      <w:pPr>
+        <w:pStyle w:val="ListParagraph"/>
+        <w:numPr>
+          <w:ilvl w:val="0"/>
+          <w:numId w:val="12"/>
+        </w:numPr>
+      </w:pPr>
+      <w:r>
+        <w:rPr>
+          <w:rFonts w:hint="cs"/>
+          <w:rtl/>
+        </w:rPr>
+        <w:t>הבעיה נוצרת שאנחנו מנסים לשנות את ה</w:t>
+      </w:r>
+      <w:r>
+        <w:t>property</w:t>
+      </w:r>
+      <w:r>
+        <w:rPr>
+          <w:rFonts w:hint="cs"/>
+          <w:rtl/>
+        </w:rPr>
+        <w:t xml:space="preserve"> של ה</w:t>
+      </w:r>
+      <w:proofErr w:type="spellStart"/>
+      <w:r>
+        <w:t>FormLoader</w:t>
+      </w:r>
+      <w:proofErr w:type="spellEnd"/>
+      <w:r>
+        <w:rPr>
+          <w:rFonts w:hint="cs"/>
+          <w:rtl/>
+        </w:rPr>
+        <w:t xml:space="preserve"> מתוך ה</w:t>
+      </w:r>
+      <w:r>
+        <w:t>thread</w:t>
+      </w:r>
+      <w:r>
+        <w:rPr>
+          <w:rFonts w:hint="cs"/>
+          <w:rtl/>
+        </w:rPr>
+        <w:t xml:space="preserve"> של ה</w:t>
+      </w:r>
+      <w:proofErr w:type="spellStart"/>
+      <w:r>
+        <w:t>MainForm</w:t>
+      </w:r>
+      <w:proofErr w:type="spellEnd"/>
+      <w:r>
+        <w:rPr>
+          <w:rFonts w:hint="cs"/>
+          <w:rtl/>
+        </w:rPr>
+        <w:t xml:space="preserve">. כידוע, רכיבי </w:t>
+      </w:r>
+      <w:r>
+        <w:t>UI</w:t>
+      </w:r>
+      <w:r>
+        <w:rPr>
+          <w:rFonts w:hint="cs"/>
+          <w:rtl/>
+        </w:rPr>
+        <w:t xml:space="preserve"> לא מאפשרים פעולה כזאת ולכן השתמשנו במתודת ה</w:t>
+      </w:r>
+      <w:r>
+        <w:t>Invoke</w:t>
+      </w:r>
+      <w:r>
+        <w:rPr>
+          <w:rFonts w:hint="cs"/>
+          <w:rtl/>
+        </w:rPr>
+        <w:t xml:space="preserve"> של ה</w:t>
+      </w:r>
+      <w:proofErr w:type="spellStart"/>
+      <w:r>
+        <w:t>FormLoader</w:t>
+      </w:r>
+      <w:proofErr w:type="spellEnd"/>
+      <w:r>
+        <w:rPr>
+          <w:rFonts w:hint="cs"/>
+          <w:rtl/>
+        </w:rPr>
+        <w:t xml:space="preserve"> על מנת לבצע זאת (ראה </w:t>
+      </w:r>
+      <w:proofErr w:type="spellStart"/>
+      <w:r>
+        <w:t>FormLogin.cs</w:t>
+      </w:r>
+      <w:proofErr w:type="spellEnd"/>
+      <w:r>
+        <w:rPr>
+          <w:rFonts w:hint="cs"/>
+          <w:rtl/>
+        </w:rPr>
+        <w:t xml:space="preserve"> שורה 85, 90).</w:t>
+      </w:r>
     </w:p>
     <w:p>
       <w:pPr>
@@ -1442,7 +1906,7 @@
                                     <w:rtl/>
                                     <w:lang w:val="he-IL"/>
                                   </w:rPr>
-                                  <w:t>2</w:t>
+                                  <w:t>3</w:t>
                                 </w:r>
                                 <w:r>
                                   <w:rPr>
@@ -1591,7 +2055,7 @@
                               <w:rtl/>
                               <w:lang w:val="he-IL"/>
                             </w:rPr>
-                            <w:t>2</w:t>
+                            <w:t>3</w:t>
                           </w:r>
                           <w:r>
                             <w:rPr>
@@ -4846,7 +5310,7 @@
 </file>
 
 <file path=customXml/itemProps2.xml><?xml version="1.0" encoding="utf-8"?>
-<ds:datastoreItem xmlns:ds="http://schemas.openxmlformats.org/officeDocument/2006/customXml" ds:itemID="{7F2BBDD3-BE90-4FCD-A573-200ADA0A5316}">
+<ds:datastoreItem xmlns:ds="http://schemas.openxmlformats.org/officeDocument/2006/customXml" ds:itemID="{BE8E97B1-6E2D-4C5E-AC35-92D4F4F315FC}">
   <ds:schemaRefs>
     <ds:schemaRef ds:uri="http://schemas.openxmlformats.org/officeDocument/2006/bibliography"/>
   </ds:schemaRefs>

</xml_diff>

<commit_message>
Implementation Of prototype factory to PictureObject. Added Changes to Ex2 Doc. Code suppose to work with no problems.
</commit_message>
<xml_diff>
--- a/B16 Ex02 Daniel 301344891 Mike 310675582.docx
+++ b/B16 Ex02 Daniel 301344891 Mike 310675582.docx
@@ -6,6 +6,7 @@
       <w:pPr>
         <w:pStyle w:val="Heading3"/>
         <w:rPr>
+          <w:rFonts w:hint="cs"/>
           <w:rtl/>
         </w:rPr>
       </w:pPr>
@@ -279,8 +280,13 @@
           <w:rFonts w:hint="cs"/>
           <w:rtl/>
         </w:rPr>
-        <w:t xml:space="preserve"> [שם התבנית]</w:t>
-      </w:r>
+        <w:t xml:space="preserve"> </w:t>
+      </w:r>
+      <w:proofErr w:type="spellStart"/>
+      <w:r>
+        <w:t>Singelton</w:t>
+      </w:r>
+      <w:proofErr w:type="spellEnd"/>
     </w:p>
     <w:p>
       <w:pPr>
@@ -302,21 +308,189 @@
     <w:p>
       <w:pPr>
         <w:spacing w:after="0" w:line="240" w:lineRule="auto"/>
+        <w:ind w:left="720" w:right="720"/>
+        <w:rPr>
+          <w:rFonts w:hint="cs"/>
+          <w:rtl/>
+        </w:rPr>
+      </w:pPr>
+      <w:r>
+        <w:rPr>
+          <w:rFonts w:hint="cs"/>
+          <w:rtl/>
+        </w:rPr>
+        <w:t xml:space="preserve">המחלקה </w:t>
+      </w:r>
+      <w:proofErr w:type="spellStart"/>
+      <w:r>
+        <w:rPr>
+          <w:rFonts w:hint="cs"/>
+          <w:rtl/>
+        </w:rPr>
+        <w:t>שממשת</w:t>
+      </w:r>
+      <w:proofErr w:type="spellEnd"/>
+      <w:r>
+        <w:rPr>
+          <w:rFonts w:hint="cs"/>
+          <w:rtl/>
+        </w:rPr>
+        <w:t xml:space="preserve"> את תבנית ה- </w:t>
+      </w:r>
+      <w:proofErr w:type="spellStart"/>
+      <w:r>
+        <w:rPr>
+          <w:rFonts w:hint="cs"/>
+        </w:rPr>
+        <w:t>S</w:t>
+      </w:r>
+      <w:r>
+        <w:t>ingelton</w:t>
+      </w:r>
+      <w:proofErr w:type="spellEnd"/>
+      <w:r>
+        <w:rPr>
+          <w:rFonts w:hint="cs"/>
+          <w:rtl/>
+        </w:rPr>
+        <w:t xml:space="preserve"> הינה </w:t>
+      </w:r>
+      <w:proofErr w:type="spellStart"/>
+      <w:r>
+        <w:rPr>
+          <w:rFonts w:ascii="Consolas" w:hAnsi="Consolas" w:cs="Consolas"/>
+          <w:color w:val="2B91AF"/>
+          <w:sz w:val="19"/>
+          <w:szCs w:val="19"/>
+          <w:highlight w:val="white"/>
+        </w:rPr>
+        <w:t>PopularPanelMgt</w:t>
+      </w:r>
+      <w:proofErr w:type="spellEnd"/>
+      <w:r>
+        <w:rPr>
+          <w:rFonts w:ascii="Consolas" w:hAnsi="Consolas" w:cs="Consolas" w:hint="cs"/>
+          <w:color w:val="2B91AF"/>
+          <w:sz w:val="19"/>
+          <w:szCs w:val="19"/>
+          <w:rtl/>
+        </w:rPr>
+        <w:t xml:space="preserve">. </w:t>
+      </w:r>
+      <w:r>
+        <w:rPr>
+          <w:rFonts w:hint="cs"/>
+          <w:rtl/>
+        </w:rPr>
+        <w:t xml:space="preserve">המחלקה אחראית על </w:t>
+      </w:r>
+      <w:r>
+        <w:rPr>
+          <w:rFonts w:hint="cs"/>
+          <w:rtl/>
+        </w:rPr>
+        <w:t xml:space="preserve">הצגת התמונות הנבחרות על המסך. </w:t>
+      </w:r>
+    </w:p>
+    <w:p>
+      <w:pPr>
+        <w:spacing w:after="0" w:line="240" w:lineRule="auto"/>
+        <w:ind w:left="720" w:right="720"/>
+        <w:rPr>
+          <w:rtl/>
+        </w:rPr>
+      </w:pPr>
+      <w:r>
+        <w:rPr>
+          <w:rFonts w:hint="cs"/>
+          <w:rtl/>
+        </w:rPr>
+        <w:t>הסיבות לבחירת התבנית:</w:t>
+      </w:r>
+    </w:p>
+    <w:p>
+      <w:pPr>
+        <w:pStyle w:val="ListParagraph"/>
+        <w:numPr>
+          <w:ilvl w:val="0"/>
+          <w:numId w:val="14"/>
+        </w:numPr>
+        <w:spacing w:after="0" w:line="240" w:lineRule="auto"/>
         <w:ind w:right="720"/>
-      </w:pPr>
-      <w:r>
-        <w:rPr>
-          <w:rFonts w:hint="cs"/>
-          <w:rtl/>
-        </w:rPr>
-        <w:t>[תיאור הסיבה / הצורך בשימוש בתבנית במערכת שלכם]</w:t>
-      </w:r>
-      <w:r>
-        <w:rPr>
-          <w:rtl/>
-        </w:rPr>
-        <w:br/>
-      </w:r>
+        <w:rPr>
+          <w:rFonts w:hint="cs"/>
+        </w:rPr>
+      </w:pPr>
+      <w:r>
+        <w:rPr>
+          <w:rFonts w:hint="cs"/>
+          <w:rtl/>
+        </w:rPr>
+        <w:t xml:space="preserve">לאפשר גישה של מחלקות אחרות (במקרה שלנו </w:t>
+      </w:r>
+      <w:proofErr w:type="spellStart"/>
+      <w:r>
+        <w:rPr>
+          <w:rFonts w:ascii="Consolas" w:hAnsi="Consolas" w:cs="Consolas"/>
+          <w:color w:val="000000"/>
+          <w:sz w:val="19"/>
+          <w:szCs w:val="19"/>
+          <w:highlight w:val="white"/>
+        </w:rPr>
+        <w:t>SpecialPictureBox</w:t>
+      </w:r>
+      <w:proofErr w:type="spellEnd"/>
+      <w:r>
+        <w:rPr>
+          <w:rFonts w:hint="cs"/>
+          <w:rtl/>
+        </w:rPr>
+        <w:t xml:space="preserve"> שמציגה תמונה) לצורך עדכון התמונה הקיימת שנבחרה, בלי ליצור תלות דו-כיוונית </w:t>
+      </w:r>
+      <w:proofErr w:type="spellStart"/>
+      <w:r>
+        <w:rPr>
+          <w:rFonts w:hint="cs"/>
+          <w:rtl/>
+        </w:rPr>
+        <w:t>בינהן</w:t>
+      </w:r>
+      <w:proofErr w:type="spellEnd"/>
+      <w:r>
+        <w:rPr>
+          <w:rFonts w:hint="cs"/>
+          <w:rtl/>
+        </w:rPr>
+        <w:t>.</w:t>
+      </w:r>
+    </w:p>
+    <w:p>
+      <w:pPr>
+        <w:pStyle w:val="ListParagraph"/>
+        <w:numPr>
+          <w:ilvl w:val="0"/>
+          <w:numId w:val="14"/>
+        </w:numPr>
+        <w:spacing w:after="0" w:line="240" w:lineRule="auto"/>
+        <w:ind w:right="720"/>
+        <w:rPr>
+          <w:rFonts w:hint="cs"/>
+          <w:rtl/>
+        </w:rPr>
+      </w:pPr>
+      <w:r>
+        <w:rPr>
+          <w:rFonts w:hint="cs"/>
+          <w:rtl/>
+        </w:rPr>
+        <w:t>לאפשר יצירה רק של מופע אחת של המחלקה (אין צורך ליצירת שני פנלים שמציגים אותו דבר במערכת).</w:t>
+      </w:r>
+    </w:p>
+    <w:p>
+      <w:pPr>
+        <w:spacing w:after="0" w:line="240" w:lineRule="auto"/>
+        <w:ind w:right="720"/>
+      </w:pPr>
     </w:p>
     <w:p>
       <w:pPr>
@@ -338,21 +512,103 @@
     <w:p>
       <w:pPr>
         <w:spacing w:after="0" w:line="240" w:lineRule="auto"/>
-        <w:ind w:right="720"/>
-      </w:pPr>
-      <w:r>
-        <w:rPr>
-          <w:rFonts w:hint="cs"/>
-          <w:rtl/>
-        </w:rPr>
-        <w:t>[תיאור המימוש</w:t>
-      </w:r>
-      <w:r>
-        <w:rPr>
-          <w:rFonts w:hint="cs"/>
-          <w:rtl/>
-        </w:rPr>
-        <w:t xml:space="preserve"> והיכן ניתן למצוא אותו בקוד]</w:t>
+        <w:ind w:left="720" w:right="720"/>
+        <w:rPr>
+          <w:rtl/>
+        </w:rPr>
+      </w:pPr>
+      <w:r>
+        <w:rPr>
+          <w:rFonts w:hint="cs"/>
+          <w:rtl/>
+        </w:rPr>
+        <w:t xml:space="preserve">המימוש הינו </w:t>
+      </w:r>
+      <w:r>
+        <w:t xml:space="preserve">Thread Safe </w:t>
+      </w:r>
+      <w:r>
+        <w:rPr>
+          <w:rFonts w:hint="cs"/>
+          <w:rtl/>
+        </w:rPr>
+        <w:t xml:space="preserve"> כדי לתמוך בטעינה אסינכרונית</w:t>
+      </w:r>
+      <w:r>
+        <w:t>,</w:t>
+      </w:r>
+      <w:r>
+        <w:rPr>
+          <w:rFonts w:hint="cs"/>
+          <w:rtl/>
+        </w:rPr>
+        <w:t xml:space="preserve"> </w:t>
+      </w:r>
+      <w:proofErr w:type="spellStart"/>
+      <w:r>
+        <w:t>LazyCreation</w:t>
+      </w:r>
+      <w:proofErr w:type="spellEnd"/>
+      <w:r>
+        <w:t xml:space="preserve"> </w:t>
+      </w:r>
+      <w:r>
+        <w:rPr>
+          <w:rFonts w:hint="cs"/>
+          <w:rtl/>
+        </w:rPr>
+        <w:t xml:space="preserve"> כדי לייצר את המחלקה רק אחרי שהנתונים </w:t>
+      </w:r>
+      <w:proofErr w:type="spellStart"/>
+      <w:r>
+        <w:rPr>
+          <w:rFonts w:hint="cs"/>
+          <w:rtl/>
+        </w:rPr>
+        <w:t>והקיטלוג</w:t>
+      </w:r>
+      <w:proofErr w:type="spellEnd"/>
+      <w:r>
+        <w:rPr>
+          <w:rFonts w:hint="cs"/>
+          <w:rtl/>
+        </w:rPr>
+        <w:t xml:space="preserve"> של התמונות הסתיים.</w:t>
+      </w:r>
+      <w:r>
+        <w:rPr>
+          <w:rtl/>
+        </w:rPr>
+        <w:tab/>
+      </w:r>
+    </w:p>
+    <w:p>
+      <w:pPr>
+        <w:spacing w:after="0" w:line="240" w:lineRule="auto"/>
+        <w:ind w:right="720" w:firstLine="720"/>
+        <w:rPr>
+          <w:rFonts w:hint="cs"/>
+          <w:rtl/>
+        </w:rPr>
+      </w:pPr>
+      <w:r>
+        <w:rPr>
+          <w:rFonts w:hint="cs"/>
+          <w:rtl/>
+        </w:rPr>
+        <w:t xml:space="preserve">ניתן למצוא את המימוש במחלקה  </w:t>
+      </w:r>
+      <w:proofErr w:type="spellStart"/>
+      <w:r>
+        <w:t>PopularPanelMgt</w:t>
+      </w:r>
+      <w:proofErr w:type="spellEnd"/>
+      <w:r>
+        <w:rPr>
+          <w:rFonts w:hint="cs"/>
+          <w:rtl/>
+        </w:rPr>
+        <w:t xml:space="preserve">. </w:t>
       </w:r>
     </w:p>
     <w:p>
@@ -376,7 +632,7 @@
     <w:p>
       <w:pPr>
         <w:spacing w:after="0" w:line="240" w:lineRule="auto"/>
-        <w:ind w:right="720"/>
+        <w:ind w:right="720" w:firstLine="360"/>
         <w:rPr>
           <w:rtl/>
         </w:rPr>
@@ -444,7 +700,7 @@
     <w:p>
       <w:pPr>
         <w:spacing w:after="0" w:line="240" w:lineRule="auto"/>
-        <w:ind w:right="720"/>
+        <w:ind w:right="720" w:firstLine="360"/>
         <w:rPr>
           <w:rtl/>
         </w:rPr>
@@ -484,7 +740,39 @@
           <w:rFonts w:hint="cs"/>
           <w:rtl/>
         </w:rPr>
-        <w:t>) והיחסים ביניהם (תאור מלא עבור כל יחס כפי שלמדנו בכיתה). עבור כל מחלקה שלכם, כיתבו מי המקבילה שלה (אם יש כזו) בתבנית (</w:t>
+        <w:t>) והיחסים ביניהם (</w:t>
+      </w:r>
+      <w:proofErr w:type="spellStart"/>
+      <w:r>
+        <w:rPr>
+          <w:rFonts w:hint="cs"/>
+          <w:rtl/>
+        </w:rPr>
+        <w:t>תאור</w:t>
+      </w:r>
+      <w:proofErr w:type="spellEnd"/>
+      <w:r>
+        <w:rPr>
+          <w:rFonts w:hint="cs"/>
+          <w:rtl/>
+        </w:rPr>
+        <w:t xml:space="preserve"> מלא עבור כל יחס כפי שלמדנו בכיתה). עבור כל מחלקה שלכם, </w:t>
+      </w:r>
+      <w:proofErr w:type="spellStart"/>
+      <w:r>
+        <w:rPr>
+          <w:rFonts w:hint="cs"/>
+          <w:rtl/>
+        </w:rPr>
+        <w:t>כיתבו</w:t>
+      </w:r>
+      <w:proofErr w:type="spellEnd"/>
+      <w:r>
+        <w:rPr>
+          <w:rFonts w:hint="cs"/>
+          <w:rtl/>
+        </w:rPr>
+        <w:t xml:space="preserve"> מי המקבילה שלה (אם יש כזו) בתבנית (</w:t>
       </w:r>
       <w:r>
         <w:t>Pattern</w:t>
@@ -515,9 +803,6 @@
     <w:p>
       <w:pPr>
         <w:pStyle w:val="Heading3"/>
-        <w:rPr>
-          <w:rtl/>
-        </w:rPr>
       </w:pPr>
       <w:r>
         <w:rPr>
@@ -537,7 +822,16 @@
           <w:rFonts w:hint="cs"/>
           <w:rtl/>
         </w:rPr>
-        <w:t xml:space="preserve"> [שם התבנית]</w:t>
+        <w:t xml:space="preserve"> </w:t>
+      </w:r>
+      <w:r>
+        <w:rPr>
+          <w:rFonts w:hint="cs"/>
+        </w:rPr>
+        <w:t>P</w:t>
+      </w:r>
+      <w:r>
+        <w:t>rototype Factory</w:t>
       </w:r>
     </w:p>
     <w:p>
@@ -560,20 +854,320 @@
     <w:p>
       <w:pPr>
         <w:spacing w:after="0" w:line="240" w:lineRule="auto"/>
-        <w:ind w:right="720"/>
-      </w:pPr>
-      <w:r>
-        <w:rPr>
-          <w:rFonts w:hint="cs"/>
-          <w:rtl/>
-        </w:rPr>
-        <w:t>[תיאור הסיבה / הצורך בשימוש בתבנית במערכת שלכם]</w:t>
-      </w:r>
-      <w:r>
-        <w:rPr>
-          <w:rtl/>
-        </w:rPr>
-        <w:br/>
+        <w:ind w:left="360" w:right="720"/>
+        <w:rPr>
+          <w:rFonts w:hint="cs"/>
+          <w:rtl/>
+        </w:rPr>
+      </w:pPr>
+      <w:r>
+        <w:rPr>
+          <w:rFonts w:hint="cs"/>
+          <w:rtl/>
+        </w:rPr>
+        <w:t>בזמן טעינת הנתונים של התמונות, נוצרים הרבה אובייקטים דומים, שמכילים נתונים שונים במעט אחד מהשני</w:t>
+      </w:r>
+      <w:r>
+        <w:rPr>
+          <w:rFonts w:hint="cs"/>
+          <w:rtl/>
+        </w:rPr>
+        <w:t xml:space="preserve">, במקום ליצור מחדש את </w:t>
+      </w:r>
+      <w:proofErr w:type="spellStart"/>
+      <w:r>
+        <w:rPr>
+          <w:rFonts w:hint="cs"/>
+          <w:rtl/>
+        </w:rPr>
+        <w:t>אובייקטי</w:t>
+      </w:r>
+      <w:proofErr w:type="spellEnd"/>
+      <w:r>
+        <w:rPr>
+          <w:rFonts w:hint="cs"/>
+          <w:rtl/>
+        </w:rPr>
+        <w:t xml:space="preserve"> התמונה (</w:t>
+      </w:r>
+      <w:proofErr w:type="spellStart"/>
+      <w:r>
+        <w:rPr>
+          <w:rFonts w:hint="cs"/>
+          <w:rtl/>
+        </w:rPr>
+        <w:t>שמיכילים</w:t>
+      </w:r>
+      <w:proofErr w:type="spellEnd"/>
+      <w:r>
+        <w:rPr>
+          <w:rFonts w:hint="cs"/>
+          <w:rtl/>
+        </w:rPr>
+        <w:t xml:space="preserve"> </w:t>
+      </w:r>
+      <w:r>
+        <w:t>Meta Data</w:t>
+      </w:r>
+      <w:r>
+        <w:rPr>
+          <w:rFonts w:hint="cs"/>
+        </w:rPr>
+        <w:t xml:space="preserve"> </w:t>
+      </w:r>
+      <w:r>
+        <w:rPr>
+          <w:rFonts w:hint="cs"/>
+          <w:rtl/>
+        </w:rPr>
+        <w:t xml:space="preserve"> על התמונות), אנחנו יוצרים אובייקט בסיס ומעתיקים אותו כל פעם שיש בקשה ליצירת תמונה חדשה, אחר כך רק משנים את הפרטים של האובייקט.</w:t>
+      </w:r>
+    </w:p>
+    <w:p>
+      <w:pPr>
+        <w:spacing w:after="0" w:line="240" w:lineRule="auto"/>
+        <w:ind w:left="360" w:right="720"/>
+        <w:rPr>
+          <w:rtl/>
+        </w:rPr>
+      </w:pPr>
+      <w:r>
+        <w:rPr>
+          <w:rFonts w:hint="cs"/>
+          <w:rtl/>
+        </w:rPr>
+        <w:t xml:space="preserve">אנחנו לא משתמשים במתודת </w:t>
+      </w:r>
+      <w:r>
+        <w:t>Clone</w:t>
+      </w:r>
+      <w:r>
+        <w:rPr>
+          <w:rFonts w:hint="cs"/>
+          <w:rtl/>
+        </w:rPr>
+        <w:t xml:space="preserve"> הסטנדרטית (וממשים </w:t>
+      </w:r>
+      <w:r>
+        <w:rPr>
+          <w:rFonts w:hint="cs"/>
+        </w:rPr>
+        <w:t>C</w:t>
+      </w:r>
+      <w:r>
+        <w:t>lone</w:t>
+      </w:r>
+      <w:r>
+        <w:rPr>
+          <w:rFonts w:hint="cs"/>
+          <w:rtl/>
+        </w:rPr>
+        <w:t xml:space="preserve">), אלא פונים למחלקה חיצונית שאחרית לייצר </w:t>
+      </w:r>
+      <w:proofErr w:type="spellStart"/>
+      <w:r>
+        <w:rPr>
+          <w:rFonts w:hint="cs"/>
+          <w:rtl/>
+        </w:rPr>
+        <w:t>אובייקטי</w:t>
+      </w:r>
+      <w:proofErr w:type="spellEnd"/>
+      <w:r>
+        <w:rPr>
+          <w:rFonts w:hint="cs"/>
+          <w:rtl/>
+        </w:rPr>
+        <w:t xml:space="preserve"> תמונה (ואחראית על העתקה שלהם).</w:t>
+      </w:r>
+    </w:p>
+    <w:p>
+      <w:pPr>
+        <w:spacing w:after="0" w:line="240" w:lineRule="auto"/>
+        <w:ind w:left="360" w:right="720"/>
+        <w:rPr>
+          <w:rFonts w:hint="cs"/>
+          <w:rtl/>
+        </w:rPr>
+      </w:pPr>
+    </w:p>
+    <w:p>
+      <w:pPr>
+        <w:spacing w:after="0" w:line="240" w:lineRule="auto"/>
+        <w:ind w:left="360" w:right="720"/>
+        <w:rPr>
+          <w:rtl/>
+        </w:rPr>
+      </w:pPr>
+      <w:r>
+        <w:rPr>
+          <w:rFonts w:hint="cs"/>
+          <w:rtl/>
+        </w:rPr>
+        <w:t xml:space="preserve">המחלקה האבסטרקטית </w:t>
+      </w:r>
+      <w:proofErr w:type="spellStart"/>
+      <w:r>
+        <w:t>CloneClass</w:t>
+      </w:r>
+      <w:proofErr w:type="spellEnd"/>
+      <w:r>
+        <w:rPr>
+          <w:rFonts w:hint="cs"/>
+          <w:rtl/>
+        </w:rPr>
+        <w:t xml:space="preserve"> מחזירה אובייקט משוכפל מסוג </w:t>
+      </w:r>
+      <w:r>
+        <w:rPr>
+          <w:rFonts w:hint="cs"/>
+        </w:rPr>
+        <w:t>T</w:t>
+      </w:r>
+      <w:r>
+        <w:rPr>
+          <w:rFonts w:hint="cs"/>
+          <w:rtl/>
+        </w:rPr>
+        <w:t xml:space="preserve">. המחלקה </w:t>
+      </w:r>
+      <w:proofErr w:type="spellStart"/>
+      <w:r>
+        <w:t>ObjectSpecialFunctions</w:t>
+      </w:r>
+      <w:proofErr w:type="spellEnd"/>
+      <w:r>
+        <w:rPr>
+          <w:rFonts w:hint="cs"/>
+          <w:rtl/>
+        </w:rPr>
+        <w:t xml:space="preserve"> מממשת שכפול של </w:t>
+      </w:r>
+      <w:proofErr w:type="spellStart"/>
+      <w:r>
+        <w:rPr>
+          <w:rFonts w:hint="cs"/>
+          <w:rtl/>
+        </w:rPr>
+        <w:t>אוביקט</w:t>
+      </w:r>
+      <w:proofErr w:type="spellEnd"/>
+      <w:r>
+        <w:rPr>
+          <w:rFonts w:hint="cs"/>
+          <w:rtl/>
+        </w:rPr>
+        <w:t xml:space="preserve"> מסוג </w:t>
+      </w:r>
+      <w:r>
+        <w:rPr>
+          <w:rFonts w:hint="cs"/>
+        </w:rPr>
+        <w:t>T</w:t>
+      </w:r>
+      <w:r>
+        <w:rPr>
+          <w:rFonts w:hint="cs"/>
+          <w:rtl/>
+        </w:rPr>
+        <w:t xml:space="preserve">, </w:t>
+      </w:r>
+      <w:proofErr w:type="spellStart"/>
+      <w:r>
+        <w:rPr>
+          <w:rFonts w:hint="cs"/>
+          <w:rtl/>
+        </w:rPr>
+        <w:t>האוביקט</w:t>
+      </w:r>
+      <w:proofErr w:type="spellEnd"/>
+      <w:r>
+        <w:rPr>
+          <w:rFonts w:hint="cs"/>
+          <w:rtl/>
+        </w:rPr>
+        <w:t xml:space="preserve"> חייב להיות </w:t>
+      </w:r>
+      <w:r>
+        <w:t>Serializable</w:t>
+      </w:r>
+      <w:r>
+        <w:rPr>
+          <w:rFonts w:hint="cs"/>
+          <w:rtl/>
+        </w:rPr>
+        <w:t>.</w:t>
+      </w:r>
+    </w:p>
+    <w:p>
+      <w:pPr>
+        <w:spacing w:after="0" w:line="240" w:lineRule="auto"/>
+        <w:ind w:left="360" w:right="720"/>
+        <w:rPr>
+          <w:rFonts w:hint="cs"/>
+          <w:rtl/>
+        </w:rPr>
+      </w:pPr>
+      <w:r>
+        <w:rPr>
+          <w:rFonts w:hint="cs"/>
+          <w:rtl/>
+        </w:rPr>
+        <w:t xml:space="preserve">המחלקה </w:t>
+      </w:r>
+      <w:proofErr w:type="spellStart"/>
+      <w:r>
+        <w:t>PictureObjectPrototypeFactory</w:t>
+      </w:r>
+      <w:proofErr w:type="spellEnd"/>
+      <w:r>
+        <w:rPr>
+          <w:rFonts w:hint="cs"/>
+          <w:rtl/>
+        </w:rPr>
+        <w:t xml:space="preserve"> מייצרת </w:t>
+      </w:r>
+      <w:proofErr w:type="spellStart"/>
+      <w:r>
+        <w:rPr>
+          <w:rFonts w:hint="cs"/>
+          <w:rtl/>
+        </w:rPr>
+        <w:t>אובייקטי</w:t>
+      </w:r>
+      <w:bookmarkStart w:id="0" w:name="_GoBack"/>
+      <w:bookmarkEnd w:id="0"/>
+      <w:proofErr w:type="spellEnd"/>
+      <w:r>
+        <w:rPr>
+          <w:rFonts w:hint="cs"/>
+          <w:rtl/>
+        </w:rPr>
+        <w:t xml:space="preserve"> </w:t>
+      </w:r>
+      <w:proofErr w:type="spellStart"/>
+      <w:r>
+        <w:t>PictureObject</w:t>
+      </w:r>
+      <w:proofErr w:type="spellEnd"/>
+      <w:r>
+        <w:rPr>
+          <w:rFonts w:hint="cs"/>
+          <w:rtl/>
+        </w:rPr>
+        <w:t xml:space="preserve"> ע"י שכפול של </w:t>
+      </w:r>
+      <w:proofErr w:type="spellStart"/>
+      <w:r>
+        <w:t>PictureObject</w:t>
+      </w:r>
+      <w:proofErr w:type="spellEnd"/>
+      <w:r>
+        <w:rPr>
+          <w:rFonts w:hint="cs"/>
+          <w:rtl/>
+        </w:rPr>
+        <w:t xml:space="preserve"> האחד והיחיד.</w:t>
       </w:r>
     </w:p>
     <w:p>
@@ -719,7 +1313,39 @@
           <w:rFonts w:hint="cs"/>
           <w:rtl/>
         </w:rPr>
-        <w:t>) והיחסים ביניהם (תאור מלא עבור כל יחס כפי שלמדנו בכיתה). עבור כל מחלקה שלכם, כיתבו מי המקבילה שלה (אם יש כזו) בתבנית (</w:t>
+        <w:t>) והיחסים ביניהם (</w:t>
+      </w:r>
+      <w:proofErr w:type="spellStart"/>
+      <w:r>
+        <w:rPr>
+          <w:rFonts w:hint="cs"/>
+          <w:rtl/>
+        </w:rPr>
+        <w:t>תאור</w:t>
+      </w:r>
+      <w:proofErr w:type="spellEnd"/>
+      <w:r>
+        <w:rPr>
+          <w:rFonts w:hint="cs"/>
+          <w:rtl/>
+        </w:rPr>
+        <w:t xml:space="preserve"> מלא עבור כל יחס כפי שלמדנו בכיתה). עבור כל מחלקה שלכם, </w:t>
+      </w:r>
+      <w:proofErr w:type="spellStart"/>
+      <w:r>
+        <w:rPr>
+          <w:rFonts w:hint="cs"/>
+          <w:rtl/>
+        </w:rPr>
+        <w:t>כיתבו</w:t>
+      </w:r>
+      <w:proofErr w:type="spellEnd"/>
+      <w:r>
+        <w:rPr>
+          <w:rFonts w:hint="cs"/>
+          <w:rtl/>
+        </w:rPr>
+        <w:t xml:space="preserve"> מי המקבילה שלה (אם יש כזו) בתבנית (</w:t>
       </w:r>
       <w:r>
         <w:t>Pattern</w:t>
@@ -941,7 +1567,39 @@
           <w:rFonts w:hint="cs"/>
           <w:rtl/>
         </w:rPr>
-        <w:t>) והיחסים ביניהם (תאור מלא עבור כל יחס כפי שלמדנו בכיתה). עבור כל מחלקה שלכם, כיתבו מי המקבילה שלה (אם יש כזו) בתבנית (</w:t>
+        <w:t>) והיחסים ביניהם (</w:t>
+      </w:r>
+      <w:proofErr w:type="spellStart"/>
+      <w:r>
+        <w:rPr>
+          <w:rFonts w:hint="cs"/>
+          <w:rtl/>
+        </w:rPr>
+        <w:t>תאור</w:t>
+      </w:r>
+      <w:proofErr w:type="spellEnd"/>
+      <w:r>
+        <w:rPr>
+          <w:rFonts w:hint="cs"/>
+          <w:rtl/>
+        </w:rPr>
+        <w:t xml:space="preserve"> מלא עבור כל יחס כפי שלמדנו בכיתה). עבור כל מחלקה שלכם, </w:t>
+      </w:r>
+      <w:proofErr w:type="spellStart"/>
+      <w:r>
+        <w:rPr>
+          <w:rFonts w:hint="cs"/>
+          <w:rtl/>
+        </w:rPr>
+        <w:t>כיתבו</w:t>
+      </w:r>
+      <w:proofErr w:type="spellEnd"/>
+      <w:r>
+        <w:rPr>
+          <w:rFonts w:hint="cs"/>
+          <w:rtl/>
+        </w:rPr>
+        <w:t xml:space="preserve"> מי המקבילה שלה (אם יש כזו) בתבנית (</w:t>
       </w:r>
       <w:r>
         <w:t>Pattern</w:t>
@@ -969,9 +1627,11 @@
         </w:rPr>
         <w:t xml:space="preserve">עבודה עם </w:t>
       </w:r>
+      <w:proofErr w:type="spellStart"/>
       <w:r>
         <w:t>DataBinding</w:t>
       </w:r>
+      <w:proofErr w:type="spellEnd"/>
     </w:p>
     <w:p>
       <w:pPr>
@@ -1032,6 +1692,7 @@
           <w:rFonts w:hint="cs"/>
           <w:rtl/>
         </w:rPr>
+        <w:lastRenderedPageBreak/>
         <w:t>ה</w:t>
       </w:r>
       <w:r>
@@ -1044,9 +1705,11 @@
         </w:rPr>
         <w:t xml:space="preserve"> מקושר לאובייקט </w:t>
       </w:r>
+      <w:proofErr w:type="spellStart"/>
       <w:r>
         <w:t>FacebookWrapper.ObjectModel.Post</w:t>
       </w:r>
+      <w:proofErr w:type="spellEnd"/>
       <w:r>
         <w:rPr>
           <w:rFonts w:hint="cs"/>
@@ -1070,9 +1733,19 @@
         </w:rPr>
         <w:t>השתמשנו במספר שדות מתוך האובייקט(</w:t>
       </w:r>
-      <w:r>
-        <w:t>CreatedTime,PictureURL, From.Name</w:t>
-      </w:r>
+      <w:proofErr w:type="spellStart"/>
+      <w:r>
+        <w:t>CreatedTime,PictureURL</w:t>
+      </w:r>
+      <w:proofErr w:type="spellEnd"/>
+      <w:r>
+        <w:t xml:space="preserve">, </w:t>
+      </w:r>
+      <w:proofErr w:type="spellStart"/>
+      <w:r>
+        <w:t>From.Name</w:t>
+      </w:r>
+      <w:proofErr w:type="spellEnd"/>
       <w:r>
         <w:rPr>
           <w:rFonts w:hint="cs"/>
@@ -1087,9 +1760,11 @@
         </w:rPr>
         <w:t xml:space="preserve"> והם נמצאים ב</w:t>
       </w:r>
+      <w:proofErr w:type="spellStart"/>
       <w:r>
         <w:t>FormMain</w:t>
       </w:r>
+      <w:proofErr w:type="spellEnd"/>
       <w:r>
         <w:rPr>
           <w:rFonts w:hint="cs"/>
@@ -1097,9 +1772,11 @@
         </w:rPr>
         <w:t xml:space="preserve"> ב</w:t>
       </w:r>
+      <w:proofErr w:type="spellStart"/>
       <w:r>
         <w:t>panelPostDetails</w:t>
       </w:r>
+      <w:proofErr w:type="spellEnd"/>
       <w:r>
         <w:rPr>
           <w:rFonts w:hint="cs"/>
@@ -1123,9 +1800,11 @@
         </w:rPr>
         <w:t>ב</w:t>
       </w:r>
+      <w:proofErr w:type="spellStart"/>
       <w:r>
         <w:t>FormMain.cs</w:t>
       </w:r>
+      <w:proofErr w:type="spellEnd"/>
       <w:r>
         <w:rPr>
           <w:rFonts w:hint="cs"/>
@@ -1133,9 +1812,11 @@
         </w:rPr>
         <w:t xml:space="preserve"> ניתן לראות שעבור ה</w:t>
       </w:r>
+      <w:proofErr w:type="spellStart"/>
       <w:r>
         <w:t>listBoxNewsFeed</w:t>
       </w:r>
+      <w:proofErr w:type="spellEnd"/>
       <w:r>
         <w:rPr>
           <w:rFonts w:hint="cs"/>
@@ -1143,6 +1824,7 @@
         </w:rPr>
         <w:t xml:space="preserve"> בחרנו את ה</w:t>
       </w:r>
+      <w:proofErr w:type="spellStart"/>
       <w:r>
         <w:t>Data</w:t>
       </w:r>
@@ -1155,6 +1837,7 @@
       <w:r>
         <w:t>ource</w:t>
       </w:r>
+      <w:proofErr w:type="spellEnd"/>
       <w:r>
         <w:rPr>
           <w:rFonts w:hint="cs"/>
@@ -1178,9 +1861,11 @@
         </w:rPr>
         <w:t>ב</w:t>
       </w:r>
+      <w:proofErr w:type="spellStart"/>
       <w:r>
         <w:t>FromMain.cs</w:t>
       </w:r>
+      <w:proofErr w:type="spellEnd"/>
       <w:r>
         <w:rPr>
           <w:rFonts w:hint="cs"/>
@@ -1188,8 +1873,13 @@
         </w:rPr>
         <w:t xml:space="preserve"> ב</w:t>
       </w:r>
-      <w:r>
-        <w:t>fetchNewsFeed() method</w:t>
+      <w:proofErr w:type="spellStart"/>
+      <w:r>
+        <w:t>fetchNewsFeed</w:t>
+      </w:r>
+      <w:proofErr w:type="spellEnd"/>
+      <w:r>
+        <w:t>() method</w:t>
       </w:r>
       <w:r>
         <w:rPr>
@@ -1198,8 +1888,13 @@
         </w:rPr>
         <w:t xml:space="preserve"> ניתן לראות שאנחנו מבצעים את החיבור בין ה</w:t>
       </w:r>
-      <w:r>
-        <w:t xml:space="preserve">postBindingSource </w:t>
+      <w:proofErr w:type="spellStart"/>
+      <w:r>
+        <w:t>postBindingSource</w:t>
+      </w:r>
+      <w:proofErr w:type="spellEnd"/>
+      <w:r>
+        <w:t xml:space="preserve"> </w:t>
       </w:r>
       <w:r>
         <w:rPr>
@@ -1255,27 +1950,51 @@
           <w:ilvl w:val="0"/>
           <w:numId w:val="13"/>
         </w:numPr>
-        <w:rPr>
-          <w:rFonts w:hint="cs"/>
-        </w:rPr>
-      </w:pPr>
-      <w:r>
-        <w:rPr>
-          <w:rFonts w:hint="cs"/>
-          <w:rtl/>
-        </w:rPr>
-        <w:t xml:space="preserve">כאשר האפליקציה נפתחת, מוצגת ליוזר </w:t>
-      </w:r>
+      </w:pPr>
+      <w:r>
+        <w:rPr>
+          <w:rFonts w:hint="cs"/>
+          <w:rtl/>
+        </w:rPr>
+        <w:t xml:space="preserve">כאשר האפליקציה נפתחת, מוצגת </w:t>
+      </w:r>
+      <w:proofErr w:type="spellStart"/>
+      <w:r>
+        <w:rPr>
+          <w:rFonts w:hint="cs"/>
+          <w:rtl/>
+        </w:rPr>
+        <w:t>ליוזר</w:t>
+      </w:r>
+      <w:proofErr w:type="spellEnd"/>
+      <w:r>
+        <w:rPr>
+          <w:rFonts w:hint="cs"/>
+          <w:rtl/>
+        </w:rPr>
+        <w:t xml:space="preserve"> </w:t>
+      </w:r>
+      <w:proofErr w:type="spellStart"/>
       <w:r>
         <w:t>LoginForm</w:t>
       </w:r>
-      <w:r>
-        <w:rPr>
-          <w:rFonts w:hint="cs"/>
-          <w:rtl/>
-        </w:rPr>
-        <w:t xml:space="preserve"> על מנת להכניס את הסיסמא שלו. במידה וה</w:t>
-      </w:r>
+      <w:proofErr w:type="spellEnd"/>
+      <w:r>
+        <w:rPr>
+          <w:rFonts w:hint="cs"/>
+          <w:rtl/>
+        </w:rPr>
+        <w:t xml:space="preserve"> על מנת להכניס את הסיסמא שלו. במידה </w:t>
+      </w:r>
+      <w:proofErr w:type="spellStart"/>
+      <w:r>
+        <w:rPr>
+          <w:rFonts w:hint="cs"/>
+          <w:rtl/>
+        </w:rPr>
+        <w:t>וה</w:t>
+      </w:r>
+      <w:proofErr w:type="spellEnd"/>
       <w:r>
         <w:t>login</w:t>
       </w:r>
@@ -1284,7 +2003,23 @@
           <w:rFonts w:hint="cs"/>
           <w:rtl/>
         </w:rPr>
-        <w:t xml:space="preserve"> הצליח אז תטען האפליקציה הפייסבוקית עם נתוניו האישיים.</w:t>
+        <w:t xml:space="preserve"> הצליח אז תטען האפליקציה </w:t>
+      </w:r>
+      <w:proofErr w:type="spellStart"/>
+      <w:r>
+        <w:rPr>
+          <w:rFonts w:hint="cs"/>
+          <w:rtl/>
+        </w:rPr>
+        <w:t>הפייסבוקית</w:t>
+      </w:r>
+      <w:proofErr w:type="spellEnd"/>
+      <w:r>
+        <w:rPr>
+          <w:rFonts w:hint="cs"/>
+          <w:rtl/>
+        </w:rPr>
+        <w:t xml:space="preserve"> עם נתוניו האישיים.</w:t>
       </w:r>
     </w:p>
     <w:p>
@@ -1294,9 +2029,6 @@
           <w:ilvl w:val="0"/>
           <w:numId w:val="13"/>
         </w:numPr>
-        <w:rPr>
-          <w:rFonts w:hint="cs"/>
-        </w:rPr>
       </w:pPr>
       <w:r>
         <w:rPr>
@@ -1313,7 +2045,39 @@
           <w:rFonts w:hint="cs"/>
           <w:rtl/>
         </w:rPr>
-        <w:t>, טעינת תמונות וחישוב תמונות חשובות(פיצ'ר שפותח). אך טעינה זו לוקחת זמן ואנחנו מעוניינים שזמן ההמתנה של היוזר יהיה מובן, כלומר שהיוזר ידע מה קורה כרגע באפליקציה.</w:t>
+        <w:t xml:space="preserve">, טעינת תמונות וחישוב תמונות חשובות(פיצ'ר שפותח). אך טעינה זו לוקחת זמן ואנחנו מעוניינים שזמן ההמתנה של </w:t>
+      </w:r>
+      <w:proofErr w:type="spellStart"/>
+      <w:r>
+        <w:rPr>
+          <w:rFonts w:hint="cs"/>
+          <w:rtl/>
+        </w:rPr>
+        <w:t>היוזר</w:t>
+      </w:r>
+      <w:proofErr w:type="spellEnd"/>
+      <w:r>
+        <w:rPr>
+          <w:rFonts w:hint="cs"/>
+          <w:rtl/>
+        </w:rPr>
+        <w:t xml:space="preserve"> יהיה מובן, כלומר </w:t>
+      </w:r>
+      <w:proofErr w:type="spellStart"/>
+      <w:r>
+        <w:rPr>
+          <w:rFonts w:hint="cs"/>
+          <w:rtl/>
+        </w:rPr>
+        <w:t>שהיוזר</w:t>
+      </w:r>
+      <w:proofErr w:type="spellEnd"/>
+      <w:r>
+        <w:rPr>
+          <w:rFonts w:hint="cs"/>
+          <w:rtl/>
+        </w:rPr>
+        <w:t xml:space="preserve"> ידע מה קורה כרגע באפליקציה.</w:t>
       </w:r>
     </w:p>
     <w:p>
@@ -1331,9 +2095,11 @@
         </w:rPr>
         <w:t xml:space="preserve">לטובת זה, יצרנו </w:t>
       </w:r>
+      <w:proofErr w:type="spellStart"/>
       <w:r>
         <w:t>FormLoader</w:t>
       </w:r>
+      <w:proofErr w:type="spellEnd"/>
       <w:r>
         <w:rPr>
           <w:rFonts w:hint="cs"/>
@@ -1341,9 +2107,11 @@
         </w:rPr>
         <w:t xml:space="preserve"> שמציג את סטטוס הטעינה ברגע נתון. ה</w:t>
       </w:r>
+      <w:proofErr w:type="spellStart"/>
       <w:r>
         <w:t>FormLoader</w:t>
       </w:r>
+      <w:proofErr w:type="spellEnd"/>
       <w:r>
         <w:rPr>
           <w:rFonts w:hint="cs"/>
@@ -1361,9 +2129,11 @@
         </w:rPr>
         <w:t xml:space="preserve"> של ה</w:t>
       </w:r>
+      <w:proofErr w:type="spellStart"/>
       <w:r>
         <w:t>LoginForm</w:t>
       </w:r>
+      <w:proofErr w:type="spellEnd"/>
       <w:r>
         <w:rPr>
           <w:rFonts w:hint="cs"/>
@@ -1381,6 +2151,7 @@
         </w:rPr>
         <w:t xml:space="preserve"> חדש שבו נטען ה</w:t>
       </w:r>
+      <w:proofErr w:type="spellStart"/>
       <w:r>
         <w:rPr>
           <w:rFonts w:hint="cs"/>
@@ -1390,20 +2161,29 @@
       <w:r>
         <w:t>ormMain</w:t>
       </w:r>
-      <w:r>
-        <w:rPr>
-          <w:rFonts w:hint="cs"/>
-          <w:rtl/>
-        </w:rPr>
-        <w:t xml:space="preserve">, שם </w:t>
-      </w:r>
-      <w:r>
-        <w:rPr>
-          <w:rFonts w:hint="cs"/>
-          <w:rtl/>
-        </w:rPr>
-        <w:lastRenderedPageBreak/>
-        <w:t>מתבצעות לקיחת הנתונים משרת הפייסבוק וחישוב הנתונים)</w:t>
+      <w:proofErr w:type="spellEnd"/>
+      <w:r>
+        <w:rPr>
+          <w:rFonts w:hint="cs"/>
+          <w:rtl/>
+        </w:rPr>
+        <w:t xml:space="preserve">, שם מתבצעות לקיחת הנתונים משרת </w:t>
+      </w:r>
+      <w:proofErr w:type="spellStart"/>
+      <w:r>
+        <w:rPr>
+          <w:rFonts w:hint="cs"/>
+          <w:rtl/>
+        </w:rPr>
+        <w:t>הפייסבוק</w:t>
+      </w:r>
+      <w:proofErr w:type="spellEnd"/>
+      <w:r>
+        <w:rPr>
+          <w:rFonts w:hint="cs"/>
+          <w:rtl/>
+        </w:rPr>
+        <w:t xml:space="preserve"> וחישוב הנתונים)</w:t>
       </w:r>
       <w:r>
         <w:rPr>
@@ -1425,6 +2205,7 @@
         </w:rPr>
         <w:t xml:space="preserve"> (ראה </w:t>
       </w:r>
+      <w:proofErr w:type="spellStart"/>
       <w:r>
         <w:rPr>
           <w:rFonts w:hint="cs"/>
@@ -1437,6 +2218,7 @@
       <w:r>
         <w:t>.cs</w:t>
       </w:r>
+      <w:proofErr w:type="spellEnd"/>
       <w:r>
         <w:rPr>
           <w:rFonts w:hint="cs"/>
@@ -1462,9 +2244,6 @@
           <w:ilvl w:val="0"/>
           <w:numId w:val="13"/>
         </w:numPr>
-        <w:rPr>
-          <w:rFonts w:hint="cs"/>
-        </w:rPr>
       </w:pPr>
       <w:r>
         <w:rPr>
@@ -1480,9 +2259,11 @@
         </w:rPr>
         <w:t xml:space="preserve">(ראה </w:t>
       </w:r>
+      <w:proofErr w:type="spellStart"/>
       <w:r>
         <w:t>FormMain</w:t>
       </w:r>
+      <w:proofErr w:type="spellEnd"/>
       <w:r>
         <w:rPr>
           <w:rFonts w:hint="cs"/>
@@ -1552,9 +2333,11 @@
         </w:rPr>
         <w:t xml:space="preserve"> בו הוא נוצר ולכן על מנת שנוכל לשנות את תצוגת ה</w:t>
       </w:r>
+      <w:proofErr w:type="spellStart"/>
       <w:r>
         <w:t>FormLoader</w:t>
       </w:r>
+      <w:proofErr w:type="spellEnd"/>
       <w:r>
         <w:rPr>
           <w:rFonts w:hint="cs"/>
@@ -1572,9 +2355,11 @@
         </w:rPr>
         <w:t xml:space="preserve"> של ה</w:t>
       </w:r>
+      <w:proofErr w:type="spellStart"/>
       <w:r>
         <w:t>FormMain</w:t>
       </w:r>
+      <w:proofErr w:type="spellEnd"/>
       <w:r>
         <w:rPr>
           <w:rFonts w:hint="cs"/>
@@ -1592,9 +2377,11 @@
         </w:rPr>
         <w:t xml:space="preserve"> של </w:t>
       </w:r>
+      <w:proofErr w:type="spellStart"/>
       <w:r>
         <w:t>FormLoader</w:t>
       </w:r>
+      <w:proofErr w:type="spellEnd"/>
       <w:r>
         <w:rPr>
           <w:rFonts w:hint="cs"/>
@@ -1602,9 +2389,11 @@
         </w:rPr>
         <w:t xml:space="preserve"> (ראה </w:t>
       </w:r>
+      <w:proofErr w:type="spellStart"/>
       <w:r>
         <w:t>FormLogin.cs</w:t>
       </w:r>
+      <w:proofErr w:type="spellEnd"/>
       <w:r>
         <w:rPr>
           <w:rFonts w:hint="cs"/>
@@ -1612,8 +2401,6 @@
         </w:rPr>
         <w:t xml:space="preserve"> שורה 85, 90)</w:t>
       </w:r>
-      <w:bookmarkStart w:id="0" w:name="_GoBack"/>
-      <w:bookmarkEnd w:id="0"/>
     </w:p>
     <w:p>
       <w:pPr>
@@ -1683,7 +2470,6 @@
         <w:r>
           <w:rPr>
             <w:noProof/>
-            <w:lang w:val="en-GB" w:eastAsia="en-GB"/>
           </w:rPr>
           <mc:AlternateContent>
             <mc:Choice Requires="wpg">
@@ -2017,7 +2803,6 @@
         <w:noProof/>
         <w:color w:val="595959" w:themeColor="text1" w:themeTint="A6"/>
         <w:rtl/>
-        <w:lang w:val="en-GB" w:eastAsia="en-GB"/>
       </w:rPr>
       <w:drawing>
         <wp:anchor distT="0" distB="0" distL="114300" distR="114300" simplePos="0" relativeHeight="251658240" behindDoc="1" locked="0" layoutInCell="1" allowOverlap="1" wp14:anchorId="09B76E66" wp14:editId="5D12E471">
@@ -2064,13 +2849,23 @@
         </wp:anchor>
       </w:drawing>
     </w:r>
+    <w:proofErr w:type="spellStart"/>
     <w:r>
       <w:rPr>
         <w:rFonts w:ascii="Arial" w:hAnsi="Arial" w:cs="Arial" w:hint="cs"/>
         <w:color w:val="595959" w:themeColor="text1" w:themeTint="A6"/>
         <w:rtl/>
       </w:rPr>
-      <w:t xml:space="preserve">תיכנות יישומי בעזרת </w:t>
+      <w:t>תיכנות</w:t>
+    </w:r>
+    <w:proofErr w:type="spellEnd"/>
+    <w:r>
+      <w:rPr>
+        <w:rFonts w:ascii="Arial" w:hAnsi="Arial" w:cs="Arial" w:hint="cs"/>
+        <w:color w:val="595959" w:themeColor="text1" w:themeTint="A6"/>
+        <w:rtl/>
+      </w:rPr>
+      <w:t xml:space="preserve"> יישומי בעזרת </w:t>
     </w:r>
     <w:r>
       <w:rPr>
@@ -2259,6 +3054,7 @@
       </w:rPr>
       <w:t xml:space="preserve"> </w:t>
     </w:r>
+    <w:proofErr w:type="spellStart"/>
     <w:r>
       <w:rPr>
         <w:rFonts w:ascii="Arial" w:hAnsi="Arial" w:cs="Arial"/>
@@ -2268,6 +3064,7 @@
       </w:rPr>
       <w:t>Finkelson</w:t>
     </w:r>
+    <w:proofErr w:type="spellEnd"/>
     <w:r>
       <w:rPr>
         <w:rFonts w:ascii="Arial" w:hAnsi="Arial" w:cs="Arial" w:hint="cs"/>
@@ -2651,6 +3448,95 @@
     </w:lvl>
   </w:abstractNum>
   <w:abstractNum w:abstractNumId="4" w15:restartNumberingAfterBreak="0">
+    <w:nsid w:val="22D45DA7"/>
+    <w:multiLevelType w:val="hybridMultilevel"/>
+    <w:tmpl w:val="E7460E74"/>
+    <w:lvl w:ilvl="0" w:tplc="80D840E4">
+      <w:start w:val="1"/>
+      <w:numFmt w:val="decimal"/>
+      <w:lvlText w:val="%1."/>
+      <w:lvlJc w:val="left"/>
+      <w:pPr>
+        <w:ind w:left="1080" w:hanging="360"/>
+      </w:pPr>
+      <w:rPr>
+        <w:rFonts w:hint="default"/>
+      </w:rPr>
+    </w:lvl>
+    <w:lvl w:ilvl="1" w:tplc="04090019" w:tentative="1">
+      <w:start w:val="1"/>
+      <w:numFmt w:val="lowerLetter"/>
+      <w:lvlText w:val="%2."/>
+      <w:lvlJc w:val="left"/>
+      <w:pPr>
+        <w:ind w:left="1800" w:hanging="360"/>
+      </w:pPr>
+    </w:lvl>
+    <w:lvl w:ilvl="2" w:tplc="0409001B" w:tentative="1">
+      <w:start w:val="1"/>
+      <w:numFmt w:val="lowerRoman"/>
+      <w:lvlText w:val="%3."/>
+      <w:lvlJc w:val="right"/>
+      <w:pPr>
+        <w:ind w:left="2520" w:hanging="180"/>
+      </w:pPr>
+    </w:lvl>
+    <w:lvl w:ilvl="3" w:tplc="0409000F" w:tentative="1">
+      <w:start w:val="1"/>
+      <w:numFmt w:val="decimal"/>
+      <w:lvlText w:val="%4."/>
+      <w:lvlJc w:val="left"/>
+      <w:pPr>
+        <w:ind w:left="3240" w:hanging="360"/>
+      </w:pPr>
+    </w:lvl>
+    <w:lvl w:ilvl="4" w:tplc="04090019" w:tentative="1">
+      <w:start w:val="1"/>
+      <w:numFmt w:val="lowerLetter"/>
+      <w:lvlText w:val="%5."/>
+      <w:lvlJc w:val="left"/>
+      <w:pPr>
+        <w:ind w:left="3960" w:hanging="360"/>
+      </w:pPr>
+    </w:lvl>
+    <w:lvl w:ilvl="5" w:tplc="0409001B" w:tentative="1">
+      <w:start w:val="1"/>
+      <w:numFmt w:val="lowerRoman"/>
+      <w:lvlText w:val="%6."/>
+      <w:lvlJc w:val="right"/>
+      <w:pPr>
+        <w:ind w:left="4680" w:hanging="180"/>
+      </w:pPr>
+    </w:lvl>
+    <w:lvl w:ilvl="6" w:tplc="0409000F" w:tentative="1">
+      <w:start w:val="1"/>
+      <w:numFmt w:val="decimal"/>
+      <w:lvlText w:val="%7."/>
+      <w:lvlJc w:val="left"/>
+      <w:pPr>
+        <w:ind w:left="5400" w:hanging="360"/>
+      </w:pPr>
+    </w:lvl>
+    <w:lvl w:ilvl="7" w:tplc="04090019" w:tentative="1">
+      <w:start w:val="1"/>
+      <w:numFmt w:val="lowerLetter"/>
+      <w:lvlText w:val="%8."/>
+      <w:lvlJc w:val="left"/>
+      <w:pPr>
+        <w:ind w:left="6120" w:hanging="360"/>
+      </w:pPr>
+    </w:lvl>
+    <w:lvl w:ilvl="8" w:tplc="0409001B" w:tentative="1">
+      <w:start w:val="1"/>
+      <w:numFmt w:val="lowerRoman"/>
+      <w:lvlText w:val="%9."/>
+      <w:lvlJc w:val="right"/>
+      <w:pPr>
+        <w:ind w:left="6840" w:hanging="180"/>
+      </w:pPr>
+    </w:lvl>
+  </w:abstractNum>
+  <w:abstractNum w:abstractNumId="5" w15:restartNumberingAfterBreak="0">
     <w:nsid w:val="23DC7894"/>
     <w:multiLevelType w:val="hybridMultilevel"/>
     <w:tmpl w:val="4B4E8874"/>
@@ -2763,7 +3649,7 @@
       </w:rPr>
     </w:lvl>
   </w:abstractNum>
-  <w:abstractNum w:abstractNumId="5" w15:restartNumberingAfterBreak="0">
+  <w:abstractNum w:abstractNumId="6" w15:restartNumberingAfterBreak="0">
     <w:nsid w:val="32F50D29"/>
     <w:multiLevelType w:val="hybridMultilevel"/>
     <w:tmpl w:val="E2E643D0"/>
@@ -2852,7 +3738,7 @@
       </w:pPr>
     </w:lvl>
   </w:abstractNum>
-  <w:abstractNum w:abstractNumId="6" w15:restartNumberingAfterBreak="0">
+  <w:abstractNum w:abstractNumId="7" w15:restartNumberingAfterBreak="0">
     <w:nsid w:val="397E633D"/>
     <w:multiLevelType w:val="hybridMultilevel"/>
     <w:tmpl w:val="D54A27DA"/>
@@ -2938,7 +3824,7 @@
       </w:pPr>
     </w:lvl>
   </w:abstractNum>
-  <w:abstractNum w:abstractNumId="7" w15:restartNumberingAfterBreak="0">
+  <w:abstractNum w:abstractNumId="8" w15:restartNumberingAfterBreak="0">
     <w:nsid w:val="41C27C76"/>
     <w:multiLevelType w:val="hybridMultilevel"/>
     <w:tmpl w:val="2960AF1E"/>
@@ -3051,7 +3937,7 @@
       </w:rPr>
     </w:lvl>
   </w:abstractNum>
-  <w:abstractNum w:abstractNumId="8" w15:restartNumberingAfterBreak="0">
+  <w:abstractNum w:abstractNumId="9" w15:restartNumberingAfterBreak="0">
     <w:nsid w:val="5B6B7040"/>
     <w:multiLevelType w:val="hybridMultilevel"/>
     <w:tmpl w:val="DDD26AE6"/>
@@ -3140,7 +4026,7 @@
       </w:pPr>
     </w:lvl>
   </w:abstractNum>
-  <w:abstractNum w:abstractNumId="9" w15:restartNumberingAfterBreak="0">
+  <w:abstractNum w:abstractNumId="10" w15:restartNumberingAfterBreak="0">
     <w:nsid w:val="5C882A1D"/>
     <w:multiLevelType w:val="hybridMultilevel"/>
     <w:tmpl w:val="DC369558"/>
@@ -3280,7 +4166,7 @@
       </w:rPr>
     </w:lvl>
   </w:abstractNum>
-  <w:abstractNum w:abstractNumId="10" w15:restartNumberingAfterBreak="0">
+  <w:abstractNum w:abstractNumId="11" w15:restartNumberingAfterBreak="0">
     <w:nsid w:val="6F530EA1"/>
     <w:multiLevelType w:val="hybridMultilevel"/>
     <w:tmpl w:val="6D048B0A"/>
@@ -3369,7 +4255,7 @@
       </w:pPr>
     </w:lvl>
   </w:abstractNum>
-  <w:abstractNum w:abstractNumId="11" w15:restartNumberingAfterBreak="0">
+  <w:abstractNum w:abstractNumId="12" w15:restartNumberingAfterBreak="0">
     <w:nsid w:val="748603B9"/>
     <w:multiLevelType w:val="hybridMultilevel"/>
     <w:tmpl w:val="EB326B8C"/>
@@ -3458,7 +4344,7 @@
       </w:pPr>
     </w:lvl>
   </w:abstractNum>
-  <w:abstractNum w:abstractNumId="12" w15:restartNumberingAfterBreak="0">
+  <w:abstractNum w:abstractNumId="13" w15:restartNumberingAfterBreak="0">
     <w:nsid w:val="7A4E5A71"/>
     <w:multiLevelType w:val="hybridMultilevel"/>
     <w:tmpl w:val="06541A98"/>
@@ -3548,22 +4434,22 @@
     </w:lvl>
   </w:abstractNum>
   <w:num w:numId="1">
-    <w:abstractNumId w:val="9"/>
+    <w:abstractNumId w:val="10"/>
   </w:num>
   <w:num w:numId="2">
-    <w:abstractNumId w:val="12"/>
+    <w:abstractNumId w:val="13"/>
   </w:num>
   <w:num w:numId="3">
-    <w:abstractNumId w:val="10"/>
+    <w:abstractNumId w:val="11"/>
   </w:num>
   <w:num w:numId="4">
-    <w:abstractNumId w:val="11"/>
+    <w:abstractNumId w:val="12"/>
   </w:num>
   <w:num w:numId="5">
     <w:abstractNumId w:val="3"/>
   </w:num>
   <w:num w:numId="6">
-    <w:abstractNumId w:val="8"/>
+    <w:abstractNumId w:val="9"/>
   </w:num>
   <w:num w:numId="7">
     <w:abstractNumId w:val="2"/>
@@ -3572,18 +4458,21 @@
     <w:abstractNumId w:val="0"/>
   </w:num>
   <w:num w:numId="9">
-    <w:abstractNumId w:val="5"/>
+    <w:abstractNumId w:val="6"/>
   </w:num>
   <w:num w:numId="10">
     <w:abstractNumId w:val="1"/>
   </w:num>
   <w:num w:numId="11">
-    <w:abstractNumId w:val="6"/>
+    <w:abstractNumId w:val="7"/>
   </w:num>
   <w:num w:numId="12">
-    <w:abstractNumId w:val="7"/>
+    <w:abstractNumId w:val="8"/>
   </w:num>
   <w:num w:numId="13">
+    <w:abstractNumId w:val="5"/>
+  </w:num>
+  <w:num w:numId="14">
     <w:abstractNumId w:val="4"/>
   </w:num>
   <w:numIdMacAtCleanup w:val="4"/>
@@ -5295,7 +6184,7 @@
 </file>
 
 <file path=customXml/itemProps2.xml><?xml version="1.0" encoding="utf-8"?>
-<ds:datastoreItem xmlns:ds="http://schemas.openxmlformats.org/officeDocument/2006/customXml" ds:itemID="{EE8366AF-66A3-4C0B-950C-DB41525510D0}">
+<ds:datastoreItem xmlns:ds="http://schemas.openxmlformats.org/officeDocument/2006/customXml" ds:itemID="{3BA41920-31E0-496B-ADA1-C4D4AAB6393C}">
   <ds:schemaRefs>
     <ds:schemaRef ds:uri="http://schemas.openxmlformats.org/officeDocument/2006/bibliography"/>
   </ds:schemaRefs>

</xml_diff>

<commit_message>
Added Class Diagram and Sequence
</commit_message>
<xml_diff>
--- a/B16 Ex02 Daniel 301344891 Mike 310675582.docx
+++ b/B16 Ex02 Daniel 301344891 Mike 310675582.docx
@@ -6,6 +6,7 @@
       <w:pPr>
         <w:pStyle w:val="Heading3"/>
         <w:rPr>
+          <w:rFonts w:hint="cs"/>
           <w:rtl/>
         </w:rPr>
       </w:pPr>
@@ -281,9 +282,11 @@
         </w:rPr>
         <w:t xml:space="preserve"> </w:t>
       </w:r>
+      <w:proofErr w:type="spellStart"/>
       <w:r>
         <w:t>Singelton</w:t>
       </w:r>
+      <w:proofErr w:type="spellEnd"/>
     </w:p>
     <w:p>
       <w:pPr>
@@ -315,8 +318,25 @@
           <w:rFonts w:hint="cs"/>
           <w:rtl/>
         </w:rPr>
-        <w:t xml:space="preserve">המחלקה שממשת את תבנית ה- </w:t>
-      </w:r>
+        <w:t xml:space="preserve">המחלקה </w:t>
+      </w:r>
+      <w:proofErr w:type="spellStart"/>
+      <w:r>
+        <w:rPr>
+          <w:rFonts w:hint="cs"/>
+          <w:rtl/>
+        </w:rPr>
+        <w:t>שממשת</w:t>
+      </w:r>
+      <w:proofErr w:type="spellEnd"/>
+      <w:r>
+        <w:rPr>
+          <w:rFonts w:hint="cs"/>
+          <w:rtl/>
+        </w:rPr>
+        <w:t xml:space="preserve"> את תבנית ה- </w:t>
+      </w:r>
+      <w:proofErr w:type="spellStart"/>
       <w:r>
         <w:rPr>
           <w:rFonts w:hint="cs"/>
@@ -326,6 +346,7 @@
       <w:r>
         <w:t>ingelton</w:t>
       </w:r>
+      <w:proofErr w:type="spellEnd"/>
       <w:r>
         <w:rPr>
           <w:rFonts w:hint="cs"/>
@@ -333,6 +354,7 @@
         </w:rPr>
         <w:t xml:space="preserve"> הינה </w:t>
       </w:r>
+      <w:proofErr w:type="spellStart"/>
       <w:r>
         <w:rPr>
           <w:rFonts w:ascii="Consolas" w:hAnsi="Consolas" w:cs="Consolas"/>
@@ -343,6 +365,7 @@
         </w:rPr>
         <w:t>PopularPanelMgt</w:t>
       </w:r>
+      <w:proofErr w:type="spellEnd"/>
       <w:r>
         <w:rPr>
           <w:rFonts w:ascii="Consolas" w:hAnsi="Consolas" w:cs="Consolas" w:hint="cs"/>
@@ -401,6 +424,7 @@
         </w:rPr>
         <w:t xml:space="preserve">לאפשר גישה של מחלקות אחרות (במקרה שלנו </w:t>
       </w:r>
+      <w:proofErr w:type="spellStart"/>
       <w:r>
         <w:rPr>
           <w:rFonts w:ascii="Consolas" w:hAnsi="Consolas" w:cs="Consolas"/>
@@ -411,12 +435,29 @@
         </w:rPr>
         <w:t>SpecialPictureBox</w:t>
       </w:r>
-      <w:r>
-        <w:rPr>
-          <w:rFonts w:hint="cs"/>
-          <w:rtl/>
-        </w:rPr>
-        <w:t xml:space="preserve"> שמציגה תמונה) לצורך עדכון התמונה הקיימת שנבחרה, בלי ליצור תלות דו-כיוונית בינהן.</w:t>
+      <w:proofErr w:type="spellEnd"/>
+      <w:r>
+        <w:rPr>
+          <w:rFonts w:hint="cs"/>
+          <w:rtl/>
+        </w:rPr>
+        <w:t xml:space="preserve"> שמציגה תמונה) לצורך עדכון התמונה הקיימת שנבחרה, בלי ליצור תלות דו-כיוונית </w:t>
+      </w:r>
+      <w:proofErr w:type="spellStart"/>
+      <w:r>
+        <w:rPr>
+          <w:rFonts w:hint="cs"/>
+          <w:rtl/>
+        </w:rPr>
+        <w:t>בינהן</w:t>
+      </w:r>
+      <w:proofErr w:type="spellEnd"/>
+      <w:r>
+        <w:rPr>
+          <w:rFonts w:hint="cs"/>
+          <w:rtl/>
+        </w:rPr>
+        <w:t>.</w:t>
       </w:r>
     </w:p>
     <w:p>
@@ -498,15 +539,36 @@
         </w:rPr>
         <w:t xml:space="preserve"> </w:t>
       </w:r>
-      <w:r>
-        <w:t xml:space="preserve">LazyCreation </w:t>
-      </w:r>
-      <w:r>
-        <w:rPr>
-          <w:rFonts w:hint="cs"/>
-          <w:rtl/>
-        </w:rPr>
-        <w:t xml:space="preserve"> כדי לייצר את המחלקה רק אחרי שהנתונים והקיטלוג של התמונות הסתיים.</w:t>
+      <w:proofErr w:type="spellStart"/>
+      <w:r>
+        <w:t>LazyCreation</w:t>
+      </w:r>
+      <w:proofErr w:type="spellEnd"/>
+      <w:r>
+        <w:t xml:space="preserve"> </w:t>
+      </w:r>
+      <w:r>
+        <w:rPr>
+          <w:rFonts w:hint="cs"/>
+          <w:rtl/>
+        </w:rPr>
+        <w:t xml:space="preserve"> כדי לייצר את המחלקה רק אחרי שהנתונים </w:t>
+      </w:r>
+      <w:proofErr w:type="spellStart"/>
+      <w:r>
+        <w:rPr>
+          <w:rFonts w:hint="cs"/>
+          <w:rtl/>
+        </w:rPr>
+        <w:t>והקיטלוג</w:t>
+      </w:r>
+      <w:proofErr w:type="spellEnd"/>
+      <w:r>
+        <w:rPr>
+          <w:rFonts w:hint="cs"/>
+          <w:rtl/>
+        </w:rPr>
+        <w:t xml:space="preserve"> של התמונות הסתיים.</w:t>
       </w:r>
       <w:r>
         <w:rPr>
@@ -530,15 +592,79 @@
         </w:rPr>
         <w:t xml:space="preserve">ניתן למצוא את המימוש במחלקה  </w:t>
       </w:r>
+      <w:proofErr w:type="spellStart"/>
       <w:r>
         <w:t>PopularPanelMgt</w:t>
       </w:r>
-      <w:r>
-        <w:rPr>
-          <w:rFonts w:hint="cs"/>
-          <w:rtl/>
-        </w:rPr>
-        <w:t xml:space="preserve">. </w:t>
+      <w:proofErr w:type="spellEnd"/>
+      <w:r>
+        <w:rPr>
+          <w:rFonts w:hint="cs"/>
+          <w:rtl/>
+        </w:rPr>
+        <w:t xml:space="preserve"> (</w:t>
+      </w:r>
+      <w:proofErr w:type="spellStart"/>
+      <w:r>
+        <w:t>PopularPanelMgt.cs</w:t>
+      </w:r>
+      <w:proofErr w:type="spellEnd"/>
+      <w:r>
+        <w:rPr>
+          <w:rFonts w:hint="cs"/>
+          <w:rtl/>
+        </w:rPr>
+        <w:t>).</w:t>
+      </w:r>
+      <w:r>
+        <w:rPr>
+          <w:rFonts w:hint="cs"/>
+          <w:rtl/>
+        </w:rPr>
+        <w:t xml:space="preserve"> </w:t>
+      </w:r>
+    </w:p>
+    <w:p>
+      <w:pPr>
+        <w:spacing w:after="0" w:line="240" w:lineRule="auto"/>
+        <w:ind w:left="720" w:right="720"/>
+        <w:rPr>
+          <w:rtl/>
+        </w:rPr>
+      </w:pPr>
+      <w:r>
+        <w:rPr>
+          <w:rFonts w:hint="cs"/>
+          <w:rtl/>
+        </w:rPr>
+        <w:lastRenderedPageBreak/>
+        <w:t>המימוש הינו ב</w:t>
+      </w:r>
+      <w:r>
+        <w:t xml:space="preserve"> Property Instance</w:t>
+      </w:r>
+      <w:r>
+        <w:rPr>
+          <w:rFonts w:hint="cs"/>
+          <w:rtl/>
+        </w:rPr>
+        <w:t xml:space="preserve"> שבודק אם הכבר נוצרה מחלקה כזו, במידה ולא אז נועלים את המנעול (למנוע יצירת מספר מחלקות בכמה </w:t>
+      </w:r>
+      <w:proofErr w:type="spellStart"/>
+      <w:r>
+        <w:rPr>
+          <w:rFonts w:hint="cs"/>
+          <w:rtl/>
+        </w:rPr>
+        <w:t>תהליכונים</w:t>
+      </w:r>
+      <w:proofErr w:type="spellEnd"/>
+      <w:r>
+        <w:rPr>
+          <w:rFonts w:hint="cs"/>
+          <w:rtl/>
+        </w:rPr>
+        <w:t xml:space="preserve"> נפרדים) ומחזירים את המופע היחיד של המחלקה.</w:t>
       </w:r>
     </w:p>
     <w:p>
@@ -549,158 +675,10 @@
     </w:p>
     <w:p>
       <w:pPr>
-        <w:numPr>
-          <w:ilvl w:val="0"/>
-          <w:numId w:val="1"/>
-        </w:numPr>
-        <w:spacing w:after="0" w:line="240" w:lineRule="auto"/>
-      </w:pPr>
-      <w:r>
-        <w:t>Sequence Diagram</w:t>
-      </w:r>
-    </w:p>
-    <w:p>
-      <w:pPr>
-        <w:spacing w:after="0" w:line="240" w:lineRule="auto"/>
-        <w:ind w:right="720" w:firstLine="360"/>
-        <w:rPr>
-          <w:rtl/>
-        </w:rPr>
-      </w:pPr>
-      <w:r>
-        <w:rPr>
-          <w:rFonts w:hint="cs"/>
-          <w:rtl/>
-        </w:rPr>
-        <w:t>[</w:t>
-      </w:r>
-      <w:r>
-        <w:t>sequence diagram</w:t>
-      </w:r>
-      <w:r>
-        <w:rPr>
-          <w:rFonts w:hint="cs"/>
-          <w:rtl/>
-        </w:rPr>
-        <w:t xml:space="preserve"> שמציגה את התהליך שקשור לתבנית</w:t>
-      </w:r>
-      <w:r>
-        <w:rPr>
-          <w:rFonts w:hint="cs"/>
-          <w:rtl/>
-        </w:rPr>
-        <w:t xml:space="preserve"> והאינטראקציה בין המחלקות</w:t>
-      </w:r>
-      <w:r>
-        <w:rPr>
-          <w:rFonts w:hint="cs"/>
-          <w:rtl/>
-        </w:rPr>
-        <w:t>]</w:t>
-      </w:r>
-    </w:p>
-    <w:p>
-      <w:pPr>
-        <w:spacing w:after="0" w:line="240" w:lineRule="auto"/>
-        <w:ind w:right="720"/>
-        <w:rPr>
-          <w:rtl/>
-        </w:rPr>
-      </w:pPr>
-    </w:p>
-    <w:p>
-      <w:pPr>
-        <w:numPr>
-          <w:ilvl w:val="0"/>
-          <w:numId w:val="1"/>
-        </w:numPr>
-        <w:spacing w:after="0" w:line="240" w:lineRule="auto"/>
-      </w:pPr>
-      <w:r>
-        <w:t>Class Diagram</w:t>
-      </w:r>
-      <w:r>
-        <w:rPr>
-          <w:rFonts w:hint="cs"/>
-          <w:rtl/>
-        </w:rPr>
-        <w:tab/>
-      </w:r>
-    </w:p>
-    <w:p>
-      <w:pPr>
-        <w:spacing w:after="0" w:line="240" w:lineRule="auto"/>
-        <w:ind w:right="720" w:firstLine="360"/>
-        <w:rPr>
-          <w:rtl/>
-        </w:rPr>
-      </w:pPr>
-      <w:r>
-        <w:rPr>
-          <w:rFonts w:hint="cs"/>
-          <w:rtl/>
-        </w:rPr>
-        <w:t>[</w:t>
-      </w:r>
-      <w:r>
-        <w:t>class diagram</w:t>
-      </w:r>
-      <w:r>
-        <w:rPr>
-          <w:rFonts w:hint="cs"/>
-          <w:rtl/>
-        </w:rPr>
-        <w:t xml:space="preserve"> שמתארת את המחלקות שלכם שמעורבות בתבנית (תיאור מלא שכולל </w:t>
-      </w:r>
-      <w:r>
-        <w:t>Properties</w:t>
-      </w:r>
-      <w:r>
-        <w:rPr>
-          <w:rFonts w:hint="cs"/>
-          <w:rtl/>
-        </w:rPr>
-        <w:t xml:space="preserve"> ו- </w:t>
-      </w:r>
-      <w:r>
-        <w:t>Methods</w:t>
-      </w:r>
-      <w:r>
-        <w:rPr>
-          <w:rFonts w:hint="cs"/>
-          <w:rtl/>
-        </w:rPr>
-        <w:t>) והיחסים ביניהם (תאור מלא עבור כל יחס כפי שלמדנו בכיתה). עבור כל מחלקה שלכם, כיתבו מי המקבילה שלה (אם יש כזו) בתבנית (</w:t>
-      </w:r>
-      <w:r>
-        <w:t>Pattern</w:t>
-      </w:r>
-      <w:r>
-        <w:rPr>
-          <w:rFonts w:hint="cs"/>
-          <w:rtl/>
-        </w:rPr>
-        <w:t>) שבחרתם</w:t>
-      </w:r>
-    </w:p>
-    <w:p>
-      <w:pPr>
-        <w:spacing w:after="0" w:line="240" w:lineRule="auto"/>
-        <w:ind w:right="720"/>
-        <w:rPr>
-          <w:rtl/>
-        </w:rPr>
-      </w:pPr>
-    </w:p>
-    <w:p>
-      <w:pPr>
-        <w:spacing w:after="0" w:line="240" w:lineRule="auto"/>
-        <w:ind w:right="720"/>
-      </w:pPr>
-    </w:p>
-    <w:p>
-      <w:pPr>
         <w:pStyle w:val="Heading3"/>
+        <w:rPr>
+          <w:rtl/>
+        </w:rPr>
       </w:pPr>
       <w:r>
         <w:rPr>
@@ -729,7 +707,7 @@
         <w:t>P</w:t>
       </w:r>
       <w:r>
-        <w:t>rototype Factory</w:t>
+        <w:t xml:space="preserve">rototype </w:t>
       </w:r>
     </w:p>
     <w:p>
@@ -769,7 +747,39 @@
           <w:rFonts w:hint="cs"/>
           <w:rtl/>
         </w:rPr>
-        <w:t xml:space="preserve">, במקום ליצור מחדש את אובייקטי התמונה (שמיכילים </w:t>
+        <w:t xml:space="preserve">, במקום ליצור מחדש את </w:t>
+      </w:r>
+      <w:proofErr w:type="spellStart"/>
+      <w:r>
+        <w:rPr>
+          <w:rFonts w:hint="cs"/>
+          <w:rtl/>
+        </w:rPr>
+        <w:t>אובייקטי</w:t>
+      </w:r>
+      <w:proofErr w:type="spellEnd"/>
+      <w:r>
+        <w:rPr>
+          <w:rFonts w:hint="cs"/>
+          <w:rtl/>
+        </w:rPr>
+        <w:t xml:space="preserve"> התמונה (</w:t>
+      </w:r>
+      <w:proofErr w:type="spellStart"/>
+      <w:r>
+        <w:rPr>
+          <w:rFonts w:hint="cs"/>
+          <w:rtl/>
+        </w:rPr>
+        <w:t>שמיכילים</w:t>
+      </w:r>
+      <w:proofErr w:type="spellEnd"/>
+      <w:r>
+        <w:rPr>
+          <w:rFonts w:hint="cs"/>
+          <w:rtl/>
+        </w:rPr>
+        <w:t xml:space="preserve"> </w:t>
       </w:r>
       <w:r>
         <w:t>Meta Data</w:t>
@@ -827,7 +837,23 @@
           <w:rFonts w:hint="cs"/>
           <w:rtl/>
         </w:rPr>
-        <w:t>), אלא פונים למחלקה חיצונית שאחרית לייצר אובייקטי תמונה (ואחראית על העתקה שלהם).</w:t>
+        <w:t xml:space="preserve">), אלא פונים למחלקה חיצונית שאחרית לייצר </w:t>
+      </w:r>
+      <w:proofErr w:type="spellStart"/>
+      <w:r>
+        <w:rPr>
+          <w:rFonts w:hint="cs"/>
+          <w:rtl/>
+        </w:rPr>
+        <w:t>אובייקטי</w:t>
+      </w:r>
+      <w:proofErr w:type="spellEnd"/>
+      <w:r>
+        <w:rPr>
+          <w:rFonts w:hint="cs"/>
+          <w:rtl/>
+        </w:rPr>
+        <w:t xml:space="preserve"> תמונה (ואחראית על העתקה שלהם).</w:t>
       </w:r>
     </w:p>
     <w:p>
@@ -854,9 +880,11 @@
         </w:rPr>
         <w:t xml:space="preserve">המחלקה האבסטרקטית </w:t>
       </w:r>
+      <w:proofErr w:type="spellStart"/>
       <w:r>
         <w:t>CloneClass</w:t>
       </w:r>
+      <w:proofErr w:type="spellEnd"/>
       <w:r>
         <w:rPr>
           <w:rFonts w:hint="cs"/>
@@ -877,15 +905,33 @@
         </w:rPr>
         <w:t xml:space="preserve">. המחלקה </w:t>
       </w:r>
+      <w:proofErr w:type="spellStart"/>
       <w:r>
         <w:t>ObjectSpecialFunctions</w:t>
       </w:r>
-      <w:r>
-        <w:rPr>
-          <w:rFonts w:hint="cs"/>
-          <w:rtl/>
-        </w:rPr>
-        <w:t xml:space="preserve"> מממשת שכפול של אוביקט מסוג </w:t>
+      <w:proofErr w:type="spellEnd"/>
+      <w:r>
+        <w:rPr>
+          <w:rFonts w:hint="cs"/>
+          <w:rtl/>
+        </w:rPr>
+        <w:t xml:space="preserve"> מממשת שכפול של </w:t>
+      </w:r>
+      <w:proofErr w:type="spellStart"/>
+      <w:r>
+        <w:rPr>
+          <w:rFonts w:hint="cs"/>
+          <w:rtl/>
+        </w:rPr>
+        <w:t>אוביקט</w:t>
+      </w:r>
+      <w:proofErr w:type="spellEnd"/>
+      <w:r>
+        <w:rPr>
+          <w:rFonts w:hint="cs"/>
+          <w:rtl/>
+        </w:rPr>
+        <w:t xml:space="preserve"> מסוג </w:t>
       </w:r>
       <w:r>
         <w:rPr>
@@ -898,7 +944,23 @@
           <w:rFonts w:hint="cs"/>
           <w:rtl/>
         </w:rPr>
-        <w:t xml:space="preserve">, האוביקט חייב להיות </w:t>
+        <w:t xml:space="preserve">, </w:t>
+      </w:r>
+      <w:proofErr w:type="spellStart"/>
+      <w:r>
+        <w:rPr>
+          <w:rFonts w:hint="cs"/>
+          <w:rtl/>
+        </w:rPr>
+        <w:t>האוביקט</w:t>
+      </w:r>
+      <w:proofErr w:type="spellEnd"/>
+      <w:r>
+        <w:rPr>
+          <w:rFonts w:hint="cs"/>
+          <w:rtl/>
+        </w:rPr>
+        <w:t xml:space="preserve"> חייב להיות </w:t>
       </w:r>
       <w:r>
         <w:t>Serializable</w:t>
@@ -926,19 +988,39 @@
         </w:rPr>
         <w:t xml:space="preserve">המחלקה </w:t>
       </w:r>
+      <w:proofErr w:type="spellStart"/>
       <w:r>
         <w:t>PictureObjectPrototypeFactory</w:t>
       </w:r>
-      <w:r>
-        <w:rPr>
-          <w:rFonts w:hint="cs"/>
-          <w:rtl/>
-        </w:rPr>
-        <w:t xml:space="preserve"> מייצרת אובייקטי </w:t>
-      </w:r>
+      <w:proofErr w:type="spellEnd"/>
+      <w:r>
+        <w:rPr>
+          <w:rFonts w:hint="cs"/>
+          <w:rtl/>
+        </w:rPr>
+        <w:t xml:space="preserve"> מייצרת </w:t>
+      </w:r>
+      <w:proofErr w:type="spellStart"/>
+      <w:r>
+        <w:rPr>
+          <w:rFonts w:hint="cs"/>
+          <w:rtl/>
+        </w:rPr>
+        <w:t>אובייקטי</w:t>
+      </w:r>
+      <w:proofErr w:type="spellEnd"/>
+      <w:r>
+        <w:rPr>
+          <w:rFonts w:hint="cs"/>
+          <w:rtl/>
+        </w:rPr>
+        <w:t xml:space="preserve"> </w:t>
+      </w:r>
+      <w:proofErr w:type="spellStart"/>
       <w:r>
         <w:t>PictureObject</w:t>
       </w:r>
+      <w:proofErr w:type="spellEnd"/>
       <w:r>
         <w:rPr>
           <w:rFonts w:hint="cs"/>
@@ -946,15 +1028,24 @@
         </w:rPr>
         <w:t xml:space="preserve"> ע"י שכפול של </w:t>
       </w:r>
+      <w:proofErr w:type="spellStart"/>
       <w:r>
         <w:t>PictureObject</w:t>
       </w:r>
-      <w:r>
-        <w:rPr>
-          <w:rFonts w:hint="cs"/>
-          <w:rtl/>
-        </w:rPr>
-        <w:t xml:space="preserve"> האחד והיחיד.</w:t>
+      <w:proofErr w:type="spellEnd"/>
+      <w:r>
+        <w:rPr>
+          <w:rFonts w:hint="cs"/>
+          <w:rtl/>
+        </w:rPr>
+        <w:t xml:space="preserve"> האח</w:t>
+      </w:r>
+      <w:r>
+        <w:rPr>
+          <w:rFonts w:hint="cs"/>
+          <w:rtl/>
+        </w:rPr>
+        <w:t>ד והיחיד (הפרוטוטיפ הראשון שנוצר).</w:t>
       </w:r>
     </w:p>
     <w:p>
@@ -976,21 +1067,465 @@
     </w:p>
     <w:p>
       <w:pPr>
+        <w:pStyle w:val="ListParagraph"/>
+        <w:numPr>
+          <w:ilvl w:val="1"/>
+          <w:numId w:val="1"/>
+        </w:numPr>
         <w:spacing w:after="0" w:line="240" w:lineRule="auto"/>
         <w:ind w:right="720"/>
       </w:pPr>
-      <w:r>
-        <w:rPr>
-          <w:rFonts w:hint="cs"/>
-          <w:rtl/>
-        </w:rPr>
-        <w:t>[תיאור המימוש והיכן ניתן למצוא אותו בקוד]</w:t>
-      </w:r>
-    </w:p>
-    <w:p>
-      <w:pPr>
+      <w:proofErr w:type="spellStart"/>
+      <w:r>
+        <w:t>PictureObjectPrototypeFactory</w:t>
+      </w:r>
+      <w:proofErr w:type="spellEnd"/>
+      <w:r>
+        <w:rPr>
+          <w:rFonts w:hint="cs"/>
+          <w:rtl/>
+        </w:rPr>
+        <w:t xml:space="preserve"> מחלקה שמממשת את </w:t>
+      </w:r>
+      <w:proofErr w:type="spellStart"/>
+      <w:r>
+        <w:t>CloneClass</w:t>
+      </w:r>
+      <w:proofErr w:type="spellEnd"/>
+      <w:r>
+        <w:t>&lt;</w:t>
+      </w:r>
+      <w:proofErr w:type="spellStart"/>
+      <w:r>
+        <w:t>PictureObject</w:t>
+      </w:r>
+      <w:proofErr w:type="spellEnd"/>
+      <w:r>
+        <w:t>&gt;</w:t>
+      </w:r>
+      <w:r>
+        <w:rPr>
+          <w:rFonts w:hint="cs"/>
+          <w:rtl/>
+        </w:rPr>
+        <w:t xml:space="preserve">, היא אחראית להחזיר העתק של </w:t>
+      </w:r>
+      <w:proofErr w:type="spellStart"/>
+      <w:r>
+        <w:rPr>
+          <w:rFonts w:hint="cs"/>
+          <w:rtl/>
+        </w:rPr>
+        <w:t>הפרוטיטיפ</w:t>
+      </w:r>
+      <w:proofErr w:type="spellEnd"/>
+      <w:r>
+        <w:rPr>
+          <w:rFonts w:hint="cs"/>
+          <w:rtl/>
+        </w:rPr>
+        <w:t xml:space="preserve"> של </w:t>
+      </w:r>
+      <w:proofErr w:type="spellStart"/>
+      <w:r>
+        <w:t>PictureObject</w:t>
+      </w:r>
+      <w:proofErr w:type="spellEnd"/>
+      <w:r>
+        <w:rPr>
+          <w:rFonts w:hint="cs"/>
+          <w:rtl/>
+        </w:rPr>
+        <w:t xml:space="preserve">. היא מחזירה מופע חדש של </w:t>
+      </w:r>
+      <w:proofErr w:type="spellStart"/>
+      <w:r>
+        <w:t>PictureObject</w:t>
+      </w:r>
+      <w:proofErr w:type="spellEnd"/>
+      <w:r>
+        <w:rPr>
+          <w:rFonts w:hint="cs"/>
+          <w:rtl/>
+        </w:rPr>
+        <w:t xml:space="preserve"> על ידי העתקת המופע היחיד שלו. (לא ממומש באמצעות </w:t>
+      </w:r>
+      <w:proofErr w:type="spellStart"/>
+      <w:r>
+        <w:t>Ha</w:t>
+      </w:r>
+      <w:r>
+        <w:t>shmap</w:t>
+      </w:r>
+      <w:proofErr w:type="spellEnd"/>
+      <w:r>
+        <w:t xml:space="preserve"> </w:t>
+      </w:r>
+      <w:r>
+        <w:rPr>
+          <w:rFonts w:hint="cs"/>
+          <w:rtl/>
+        </w:rPr>
+        <w:t xml:space="preserve"> בגלל שיש רק סוג אחד של אובייקט).</w:t>
+      </w:r>
+      <w:bookmarkStart w:id="0" w:name="_GoBack"/>
+      <w:bookmarkEnd w:id="0"/>
+    </w:p>
+    <w:p>
+      <w:pPr>
+        <w:pStyle w:val="ListParagraph"/>
+        <w:numPr>
+          <w:ilvl w:val="1"/>
+          <w:numId w:val="1"/>
+        </w:numPr>
+        <w:spacing w:after="0" w:line="240" w:lineRule="auto"/>
+      </w:pPr>
+      <w:proofErr w:type="spellStart"/>
+      <w:r>
+        <w:t>CloneClass</w:t>
+      </w:r>
+      <w:proofErr w:type="spellEnd"/>
+      <w:r>
+        <w:rPr>
+          <w:rFonts w:hint="cs"/>
+          <w:rtl/>
+        </w:rPr>
+        <w:t xml:space="preserve"> </w:t>
+      </w:r>
+      <w:r>
+        <w:rPr>
+          <w:rFonts w:hint="cs"/>
+          <w:rtl/>
+        </w:rPr>
+        <w:t xml:space="preserve">(ראה מימוש ב </w:t>
+      </w:r>
+      <w:proofErr w:type="spellStart"/>
+      <w:r>
+        <w:t>ClonePrototype.cs</w:t>
+      </w:r>
+      <w:proofErr w:type="spellEnd"/>
+      <w:r>
+        <w:rPr>
+          <w:rFonts w:hint="cs"/>
+          <w:rtl/>
+        </w:rPr>
+        <w:t xml:space="preserve">) </w:t>
+      </w:r>
+      <w:r>
+        <w:rPr>
+          <w:rFonts w:hint="cs"/>
+          <w:rtl/>
+        </w:rPr>
+        <w:t xml:space="preserve">הינה מחלקה אבסטרקטית שנותנת מימוש גנרי להעתקת אובייקטים. משתמשת במימוש </w:t>
+      </w:r>
+      <w:proofErr w:type="spellStart"/>
+      <w:r>
+        <w:t>DeepClone</w:t>
+      </w:r>
+      <w:proofErr w:type="spellEnd"/>
+      <w:r>
+        <w:rPr>
+          <w:rFonts w:hint="cs"/>
+          <w:rtl/>
+        </w:rPr>
+        <w:t xml:space="preserve"> של </w:t>
+      </w:r>
+      <w:proofErr w:type="spellStart"/>
+      <w:r>
+        <w:t>ObjectSpecialFunctions</w:t>
+      </w:r>
+      <w:proofErr w:type="spellEnd"/>
+    </w:p>
+    <w:p>
+      <w:pPr>
+        <w:pStyle w:val="ListParagraph"/>
+        <w:numPr>
+          <w:ilvl w:val="1"/>
+          <w:numId w:val="1"/>
+        </w:numPr>
         <w:spacing w:after="0" w:line="240" w:lineRule="auto"/>
         <w:ind w:right="720"/>
+      </w:pPr>
+      <w:proofErr w:type="spellStart"/>
+      <w:r>
+        <w:t>ObjectSpecialFunctions</w:t>
+      </w:r>
+      <w:proofErr w:type="spellEnd"/>
+      <w:r>
+        <w:rPr>
+          <w:rFonts w:hint="cs"/>
+          <w:rtl/>
+        </w:rPr>
+        <w:t xml:space="preserve"> </w:t>
+      </w:r>
+      <w:proofErr w:type="spellStart"/>
+      <w:r>
+        <w:rPr>
+          <w:rFonts w:hint="cs"/>
+          <w:rtl/>
+        </w:rPr>
+        <w:t>ממשת</w:t>
+      </w:r>
+      <w:proofErr w:type="spellEnd"/>
+      <w:r>
+        <w:rPr>
+          <w:rFonts w:hint="cs"/>
+          <w:rtl/>
+        </w:rPr>
+        <w:t xml:space="preserve"> את </w:t>
+      </w:r>
+      <w:proofErr w:type="spellStart"/>
+      <w:r>
+        <w:rPr>
+          <w:rFonts w:hint="cs"/>
+          <w:rtl/>
+        </w:rPr>
+        <w:t>פונקצית</w:t>
+      </w:r>
+      <w:proofErr w:type="spellEnd"/>
+      <w:r>
+        <w:rPr>
+          <w:rFonts w:hint="cs"/>
+          <w:rtl/>
+        </w:rPr>
+        <w:t xml:space="preserve"> ה</w:t>
+      </w:r>
+      <w:proofErr w:type="spellStart"/>
+      <w:r>
+        <w:t>DeepClone</w:t>
+      </w:r>
+      <w:proofErr w:type="spellEnd"/>
+      <w:r>
+        <w:rPr>
+          <w:rFonts w:hint="cs"/>
+          <w:rtl/>
+        </w:rPr>
+        <w:t xml:space="preserve"> באמצעות </w:t>
+      </w:r>
+      <w:r>
+        <w:t>Serialize</w:t>
+      </w:r>
+      <w:r>
+        <w:rPr>
+          <w:rFonts w:hint="cs"/>
+          <w:rtl/>
+        </w:rPr>
+        <w:t xml:space="preserve">. (ראה מימוש ב </w:t>
+      </w:r>
+      <w:proofErr w:type="spellStart"/>
+      <w:r>
+        <w:t>ClonePrototype.cs</w:t>
+      </w:r>
+      <w:proofErr w:type="spellEnd"/>
+      <w:r>
+        <w:rPr>
+          <w:rFonts w:hint="cs"/>
+          <w:rtl/>
+        </w:rPr>
+        <w:t>)</w:t>
+      </w:r>
+    </w:p>
+    <w:p>
+      <w:pPr>
+        <w:pStyle w:val="ListParagraph"/>
+        <w:numPr>
+          <w:ilvl w:val="1"/>
+          <w:numId w:val="1"/>
+        </w:numPr>
+        <w:spacing w:after="0" w:line="240" w:lineRule="auto"/>
+        <w:ind w:right="720"/>
+      </w:pPr>
+      <w:r>
+        <w:rPr>
+          <w:rFonts w:hint="cs"/>
+          <w:rtl/>
+        </w:rPr>
+        <w:t xml:space="preserve">הוגדר על המחלקה </w:t>
+      </w:r>
+      <w:proofErr w:type="spellStart"/>
+      <w:r>
+        <w:t>PictureObject</w:t>
+      </w:r>
+      <w:proofErr w:type="spellEnd"/>
+      <w:r>
+        <w:t xml:space="preserve">, </w:t>
+      </w:r>
+      <w:proofErr w:type="spellStart"/>
+      <w:r>
+        <w:t>PictureObjectBasic</w:t>
+      </w:r>
+      <w:proofErr w:type="spellEnd"/>
+      <w:r>
+        <w:rPr>
+          <w:rFonts w:hint="cs"/>
+          <w:rtl/>
+        </w:rPr>
+        <w:t xml:space="preserve"> להיות </w:t>
+      </w:r>
+      <w:r>
+        <w:t>[Serializable]</w:t>
+      </w:r>
+    </w:p>
+    <w:p>
+      <w:pPr>
+        <w:spacing w:after="0" w:line="240" w:lineRule="auto"/>
+        <w:ind w:left="360" w:right="720"/>
+      </w:pPr>
+    </w:p>
+    <w:p>
+      <w:pPr>
+        <w:spacing w:after="0" w:line="240" w:lineRule="auto"/>
+        <w:ind w:left="360" w:right="720"/>
+      </w:pPr>
+    </w:p>
+    <w:p>
+      <w:pPr>
+        <w:spacing w:after="0" w:line="240" w:lineRule="auto"/>
+        <w:ind w:left="360" w:right="720"/>
+      </w:pPr>
+    </w:p>
+    <w:p>
+      <w:pPr>
+        <w:spacing w:after="0" w:line="240" w:lineRule="auto"/>
+        <w:ind w:left="360" w:right="720"/>
+      </w:pPr>
+    </w:p>
+    <w:p>
+      <w:pPr>
+        <w:spacing w:after="0" w:line="240" w:lineRule="auto"/>
+        <w:ind w:left="360" w:right="720"/>
+      </w:pPr>
+    </w:p>
+    <w:p>
+      <w:pPr>
+        <w:spacing w:after="0" w:line="240" w:lineRule="auto"/>
+        <w:ind w:left="360" w:right="720"/>
+      </w:pPr>
+    </w:p>
+    <w:p>
+      <w:pPr>
+        <w:spacing w:after="0" w:line="240" w:lineRule="auto"/>
+        <w:ind w:left="360" w:right="720"/>
+      </w:pPr>
+    </w:p>
+    <w:p>
+      <w:pPr>
+        <w:spacing w:after="0" w:line="240" w:lineRule="auto"/>
+        <w:ind w:left="360" w:right="720"/>
+      </w:pPr>
+    </w:p>
+    <w:p>
+      <w:pPr>
+        <w:spacing w:after="0" w:line="240" w:lineRule="auto"/>
+        <w:ind w:left="360" w:right="720"/>
+      </w:pPr>
+    </w:p>
+    <w:p>
+      <w:pPr>
+        <w:spacing w:after="0" w:line="240" w:lineRule="auto"/>
+        <w:ind w:left="360" w:right="720"/>
+      </w:pPr>
+    </w:p>
+    <w:p>
+      <w:pPr>
+        <w:spacing w:after="0" w:line="240" w:lineRule="auto"/>
+        <w:ind w:left="360" w:right="720"/>
+      </w:pPr>
+    </w:p>
+    <w:p>
+      <w:pPr>
+        <w:spacing w:after="0" w:line="240" w:lineRule="auto"/>
+        <w:ind w:left="360" w:right="720"/>
+      </w:pPr>
+    </w:p>
+    <w:p>
+      <w:pPr>
+        <w:spacing w:after="0" w:line="240" w:lineRule="auto"/>
+        <w:ind w:left="360" w:right="720"/>
+      </w:pPr>
+    </w:p>
+    <w:p>
+      <w:pPr>
+        <w:spacing w:after="0" w:line="240" w:lineRule="auto"/>
+        <w:ind w:left="360" w:right="720"/>
+      </w:pPr>
+    </w:p>
+    <w:p>
+      <w:pPr>
+        <w:spacing w:after="0" w:line="240" w:lineRule="auto"/>
+        <w:ind w:left="360" w:right="720"/>
+      </w:pPr>
+    </w:p>
+    <w:p>
+      <w:pPr>
+        <w:spacing w:after="0" w:line="240" w:lineRule="auto"/>
+        <w:ind w:left="360" w:right="720"/>
+      </w:pPr>
+    </w:p>
+    <w:p>
+      <w:pPr>
+        <w:spacing w:after="0" w:line="240" w:lineRule="auto"/>
+        <w:ind w:left="360" w:right="720"/>
+      </w:pPr>
+    </w:p>
+    <w:p>
+      <w:pPr>
+        <w:spacing w:after="0" w:line="240" w:lineRule="auto"/>
+        <w:ind w:left="360" w:right="720"/>
+      </w:pPr>
+    </w:p>
+    <w:p>
+      <w:pPr>
+        <w:spacing w:after="0" w:line="240" w:lineRule="auto"/>
+        <w:ind w:left="360" w:right="720"/>
+      </w:pPr>
+    </w:p>
+    <w:p>
+      <w:pPr>
+        <w:spacing w:after="0" w:line="240" w:lineRule="auto"/>
+        <w:ind w:left="360" w:right="720"/>
+      </w:pPr>
+    </w:p>
+    <w:p>
+      <w:pPr>
+        <w:spacing w:after="0" w:line="240" w:lineRule="auto"/>
+        <w:ind w:left="360" w:right="720"/>
+      </w:pPr>
+    </w:p>
+    <w:p>
+      <w:pPr>
+        <w:spacing w:after="0" w:line="240" w:lineRule="auto"/>
+        <w:ind w:left="360" w:right="720"/>
+      </w:pPr>
+    </w:p>
+    <w:p>
+      <w:pPr>
+        <w:spacing w:after="0" w:line="240" w:lineRule="auto"/>
+        <w:ind w:left="360" w:right="720"/>
+      </w:pPr>
+    </w:p>
+    <w:p>
+      <w:pPr>
+        <w:spacing w:after="0" w:line="240" w:lineRule="auto"/>
+        <w:ind w:left="360" w:right="720"/>
+      </w:pPr>
+    </w:p>
+    <w:p>
+      <w:pPr>
+        <w:spacing w:after="0" w:line="240" w:lineRule="auto"/>
+        <w:ind w:left="360" w:right="720"/>
+      </w:pPr>
+    </w:p>
+    <w:p>
+      <w:pPr>
+        <w:spacing w:after="0" w:line="240" w:lineRule="auto"/>
+        <w:ind w:left="360" w:right="720"/>
+      </w:pPr>
+    </w:p>
+    <w:p>
+      <w:pPr>
+        <w:spacing w:after="0" w:line="240" w:lineRule="auto"/>
+        <w:ind w:left="360" w:right="720"/>
       </w:pPr>
     </w:p>
     <w:p>
@@ -1000,9 +1535,88 @@
           <w:numId w:val="1"/>
         </w:numPr>
         <w:spacing w:after="0" w:line="240" w:lineRule="auto"/>
-      </w:pPr>
+        <w:ind w:right="0"/>
+      </w:pPr>
+      <w:r>
+        <w:rPr>
+          <w:noProof/>
+          <w:rtl/>
+        </w:rPr>
+        <w:drawing>
+          <wp:anchor distT="0" distB="0" distL="114300" distR="114300" simplePos="0" relativeHeight="251655680" behindDoc="0" locked="0" layoutInCell="1" allowOverlap="1" wp14:anchorId="0F6EB389" wp14:editId="24EA4BD7">
+            <wp:simplePos x="0" y="0"/>
+            <wp:positionH relativeFrom="column">
+              <wp:posOffset>-1000125</wp:posOffset>
+            </wp:positionH>
+            <wp:positionV relativeFrom="paragraph">
+              <wp:posOffset>179705</wp:posOffset>
+            </wp:positionV>
+            <wp:extent cx="6960235" cy="6010275"/>
+            <wp:effectExtent l="0" t="0" r="0" b="9525"/>
+            <wp:wrapSquare wrapText="bothSides"/>
+            <wp:docPr id="8" name="Picture 8"/>
+            <wp:cNvGraphicFramePr>
+              <a:graphicFrameLocks xmlns:a="http://schemas.openxmlformats.org/drawingml/2006/main" noChangeAspect="1"/>
+            </wp:cNvGraphicFramePr>
+            <a:graphic xmlns:a="http://schemas.openxmlformats.org/drawingml/2006/main">
+              <a:graphicData uri="http://schemas.openxmlformats.org/drawingml/2006/picture">
+                <pic:pic xmlns:pic="http://schemas.openxmlformats.org/drawingml/2006/picture">
+                  <pic:nvPicPr>
+                    <pic:cNvPr id="8" name="SequenceDiagramTopPhotosFeature.png"/>
+                    <pic:cNvPicPr/>
+                  </pic:nvPicPr>
+                  <pic:blipFill>
+                    <a:blip r:embed="rId9" cstate="print">
+                      <a:extLst>
+                        <a:ext uri="{28A0092B-C50C-407E-A947-70E740481C1C}">
+                          <a14:useLocalDpi xmlns:a14="http://schemas.microsoft.com/office/drawing/2010/main" val="0"/>
+                        </a:ext>
+                      </a:extLst>
+                    </a:blip>
+                    <a:stretch>
+                      <a:fillRect/>
+                    </a:stretch>
+                  </pic:blipFill>
+                  <pic:spPr>
+                    <a:xfrm>
+                      <a:off x="0" y="0"/>
+                      <a:ext cx="6960235" cy="6010275"/>
+                    </a:xfrm>
+                    <a:prstGeom prst="rect">
+                      <a:avLst/>
+                    </a:prstGeom>
+                  </pic:spPr>
+                </pic:pic>
+              </a:graphicData>
+            </a:graphic>
+            <wp14:sizeRelH relativeFrom="margin">
+              <wp14:pctWidth>0</wp14:pctWidth>
+            </wp14:sizeRelH>
+            <wp14:sizeRelV relativeFrom="margin">
+              <wp14:pctHeight>0</wp14:pctHeight>
+            </wp14:sizeRelV>
+          </wp:anchor>
+        </w:drawing>
+      </w:r>
       <w:r>
         <w:t>Sequence Diagram</w:t>
+      </w:r>
+      <w:r>
+        <w:rPr>
+          <w:rFonts w:hint="cs"/>
+          <w:rtl/>
+        </w:rPr>
+        <w:t xml:space="preserve"> (עבור שני ה</w:t>
+      </w:r>
+      <w:r>
+        <w:t xml:space="preserve">Design Patterns </w:t>
+      </w:r>
+      <w:r>
+        <w:rPr>
+          <w:rFonts w:hint="cs"/>
+          <w:rtl/>
+        </w:rPr>
+        <w:t xml:space="preserve"> )</w:t>
       </w:r>
     </w:p>
     <w:p>
@@ -1010,32 +1624,7 @@
         <w:spacing w:after="0" w:line="240" w:lineRule="auto"/>
         <w:ind w:right="720"/>
         <w:rPr>
-          <w:rtl/>
-        </w:rPr>
-      </w:pPr>
-      <w:r>
-        <w:rPr>
-          <w:rFonts w:hint="cs"/>
-          <w:rtl/>
-        </w:rPr>
-        <w:t>[</w:t>
-      </w:r>
-      <w:r>
-        <w:t>sequence diagram</w:t>
-      </w:r>
-      <w:r>
-        <w:rPr>
-          <w:rFonts w:hint="cs"/>
-          <w:rtl/>
-        </w:rPr>
-        <w:t xml:space="preserve"> שמציגה את התהליך שקשור לתבנית והאינטראקציה בין המחלקות]</w:t>
-      </w:r>
-    </w:p>
-    <w:p>
-      <w:pPr>
-        <w:spacing w:after="0" w:line="240" w:lineRule="auto"/>
-        <w:ind w:right="720"/>
-        <w:rPr>
+          <w:rFonts w:hint="cs"/>
           <w:rtl/>
         </w:rPr>
       </w:pPr>
@@ -1049,6 +1638,67 @@
         <w:spacing w:after="0" w:line="240" w:lineRule="auto"/>
       </w:pPr>
       <w:r>
+        <w:rPr>
+          <w:noProof/>
+          <w:rtl/>
+        </w:rPr>
+        <w:drawing>
+          <wp:anchor distT="0" distB="0" distL="114300" distR="114300" simplePos="0" relativeHeight="251658752" behindDoc="1" locked="0" layoutInCell="1" allowOverlap="1" wp14:anchorId="4F643A5E" wp14:editId="5320031C">
+            <wp:simplePos x="0" y="0"/>
+            <wp:positionH relativeFrom="column">
+              <wp:posOffset>-962025</wp:posOffset>
+            </wp:positionH>
+            <wp:positionV relativeFrom="paragraph">
+              <wp:posOffset>363855</wp:posOffset>
+            </wp:positionV>
+            <wp:extent cx="7288530" cy="3028950"/>
+            <wp:effectExtent l="0" t="0" r="7620" b="0"/>
+            <wp:wrapSquare wrapText="bothSides"/>
+            <wp:docPr id="9" name="Picture 9"/>
+            <wp:cNvGraphicFramePr>
+              <a:graphicFrameLocks xmlns:a="http://schemas.openxmlformats.org/drawingml/2006/main" noChangeAspect="1"/>
+            </wp:cNvGraphicFramePr>
+            <a:graphic xmlns:a="http://schemas.openxmlformats.org/drawingml/2006/main">
+              <a:graphicData uri="http://schemas.openxmlformats.org/drawingml/2006/picture">
+                <pic:pic xmlns:pic="http://schemas.openxmlformats.org/drawingml/2006/picture">
+                  <pic:nvPicPr>
+                    <pic:cNvPr id="9" name="ClassDiagram.png"/>
+                    <pic:cNvPicPr/>
+                  </pic:nvPicPr>
+                  <pic:blipFill>
+                    <a:blip r:embed="rId10" cstate="print">
+                      <a:extLst>
+                        <a:ext uri="{28A0092B-C50C-407E-A947-70E740481C1C}">
+                          <a14:useLocalDpi xmlns:a14="http://schemas.microsoft.com/office/drawing/2010/main" val="0"/>
+                        </a:ext>
+                      </a:extLst>
+                    </a:blip>
+                    <a:stretch>
+                      <a:fillRect/>
+                    </a:stretch>
+                  </pic:blipFill>
+                  <pic:spPr>
+                    <a:xfrm>
+                      <a:off x="0" y="0"/>
+                      <a:ext cx="7288530" cy="3028950"/>
+                    </a:xfrm>
+                    <a:prstGeom prst="rect">
+                      <a:avLst/>
+                    </a:prstGeom>
+                  </pic:spPr>
+                </pic:pic>
+              </a:graphicData>
+            </a:graphic>
+            <wp14:sizeRelH relativeFrom="margin">
+              <wp14:pctWidth>0</wp14:pctWidth>
+            </wp14:sizeRelH>
+            <wp14:sizeRelV relativeFrom="margin">
+              <wp14:pctHeight>0</wp14:pctHeight>
+            </wp14:sizeRelV>
+          </wp:anchor>
+        </w:drawing>
+      </w:r>
+      <w:r>
         <w:t>Class Diagram</w:t>
       </w:r>
       <w:r>
@@ -1058,64 +1708,29 @@
         </w:rPr>
         <w:tab/>
       </w:r>
-    </w:p>
-    <w:p>
-      <w:pPr>
-        <w:rPr>
-          <w:rtl/>
-        </w:rPr>
-      </w:pPr>
-      <w:r>
-        <w:rPr>
-          <w:rFonts w:hint="cs"/>
-          <w:rtl/>
-        </w:rPr>
-        <w:t>[</w:t>
-      </w:r>
-      <w:r>
-        <w:t>class diagram</w:t>
-      </w:r>
-      <w:r>
-        <w:rPr>
-          <w:rFonts w:hint="cs"/>
-          <w:rtl/>
-        </w:rPr>
-        <w:t xml:space="preserve"> שמתארת את המחלקות שלכם שמעורבות בתבנית (תיאור מלא שכולל </w:t>
-      </w:r>
-      <w:r>
-        <w:t>Properties</w:t>
-      </w:r>
-      <w:r>
-        <w:rPr>
-          <w:rFonts w:hint="cs"/>
-          <w:rtl/>
-        </w:rPr>
-        <w:t xml:space="preserve"> ו- </w:t>
-      </w:r>
-      <w:r>
-        <w:t>Methods</w:t>
-      </w:r>
-      <w:r>
-        <w:rPr>
-          <w:rFonts w:hint="cs"/>
-          <w:rtl/>
-        </w:rPr>
-        <w:t>) והיחסים ביניהם (תאור מלא עבור כל יחס כפי שלמדנו בכיתה). עבור כל מחלקה שלכם, כיתבו מי המקבילה שלה (אם יש כזו) בתבנית (</w:t>
-      </w:r>
-      <w:r>
-        <w:t>Pattern</w:t>
-      </w:r>
-      <w:r>
-        <w:rPr>
-          <w:rFonts w:hint="cs"/>
-          <w:rtl/>
-        </w:rPr>
-        <w:t>) שבחרתם</w:t>
-      </w:r>
-    </w:p>
-    <w:p>
-      <w:pPr>
-        <w:rPr>
+      <w:r>
+        <w:rPr>
+          <w:rFonts w:hint="cs"/>
+          <w:rtl/>
+        </w:rPr>
+        <w:t>(עבור שני ה</w:t>
+      </w:r>
+      <w:r>
+        <w:t xml:space="preserve">Design Patterns </w:t>
+      </w:r>
+      <w:r>
+        <w:rPr>
+          <w:rFonts w:hint="cs"/>
+          <w:rtl/>
+        </w:rPr>
+        <w:t xml:space="preserve"> )</w:t>
+      </w:r>
+    </w:p>
+    <w:p>
+      <w:pPr>
+        <w:pStyle w:val="ListParagraph"/>
+        <w:rPr>
+          <w:rFonts w:hint="cs"/>
           <w:rtl/>
         </w:rPr>
       </w:pPr>
@@ -1142,8 +1757,6 @@
       <w:r>
         <w:t>Composite</w:t>
       </w:r>
-      <w:bookmarkStart w:id="0" w:name="_GoBack"/>
-      <w:bookmarkEnd w:id="0"/>
     </w:p>
     <w:p>
       <w:pPr>
@@ -1209,8 +1822,16 @@
         <w:rPr>
           <w:rtl/>
         </w:rPr>
-        <w:t xml:space="preserve"> ול</w:t>
-      </w:r>
+        <w:t xml:space="preserve"> </w:t>
+      </w:r>
+      <w:proofErr w:type="spellStart"/>
+      <w:r>
+        <w:rPr>
+          <w:rtl/>
+        </w:rPr>
+        <w:t>ול</w:t>
+      </w:r>
+      <w:proofErr w:type="spellEnd"/>
       <w:r>
         <w:t>group</w:t>
       </w:r>
@@ -1269,25 +1890,37 @@
         <w:t xml:space="preserve">יצרנו </w:t>
       </w:r>
       <w:r>
-        <w:t>interface IFilter</w:t>
-      </w:r>
+        <w:t xml:space="preserve">interface </w:t>
+      </w:r>
+      <w:proofErr w:type="spellStart"/>
+      <w:r>
+        <w:t>IFilter</w:t>
+      </w:r>
+      <w:proofErr w:type="spellEnd"/>
       <w:r>
         <w:rPr>
           <w:rtl/>
         </w:rPr>
         <w:t xml:space="preserve"> שמחייב מימוש של </w:t>
       </w:r>
+      <w:proofErr w:type="spellStart"/>
       <w:r>
         <w:t>IXmlSerializable</w:t>
       </w:r>
+      <w:proofErr w:type="spellEnd"/>
       <w:r>
         <w:rPr>
           <w:rtl/>
         </w:rPr>
         <w:t xml:space="preserve"> ושל </w:t>
       </w:r>
-      <w:r>
-        <w:t>IsMatch Method</w:t>
+      <w:proofErr w:type="spellStart"/>
+      <w:r>
+        <w:t>IsMatch</w:t>
+      </w:r>
+      <w:proofErr w:type="spellEnd"/>
+      <w:r>
+        <w:t xml:space="preserve"> Method</w:t>
       </w:r>
       <w:r>
         <w:rPr>
@@ -1295,9 +1928,11 @@
         </w:rPr>
         <w:t xml:space="preserve">(ראה </w:t>
       </w:r>
+      <w:proofErr w:type="spellStart"/>
       <w:r>
         <w:t>IFilter.cs</w:t>
       </w:r>
+      <w:proofErr w:type="spellEnd"/>
       <w:r>
         <w:rPr>
           <w:rtl/>
@@ -1331,8 +1966,13 @@
           <w:u w:val="single"/>
         </w:rPr>
       </w:pPr>
-      <w:r>
-        <w:t>FilterGroup class</w:t>
+      <w:proofErr w:type="spellStart"/>
+      <w:r>
+        <w:t>FilterGroup</w:t>
+      </w:r>
+      <w:proofErr w:type="spellEnd"/>
+      <w:r>
+        <w:t xml:space="preserve"> class</w:t>
       </w:r>
       <w:r>
         <w:rPr>
@@ -1340,17 +1980,32 @@
         </w:rPr>
         <w:t xml:space="preserve"> מממש את </w:t>
       </w:r>
+      <w:proofErr w:type="spellStart"/>
       <w:r>
         <w:t>IFilter</w:t>
       </w:r>
+      <w:proofErr w:type="spellEnd"/>
       <w:r>
         <w:rPr>
           <w:rtl/>
         </w:rPr>
         <w:t xml:space="preserve"> ומכיל </w:t>
       </w:r>
-      <w:r>
-        <w:t>IList&lt;IFilter&gt;</w:t>
+      <w:proofErr w:type="spellStart"/>
+      <w:r>
+        <w:t>IList</w:t>
+      </w:r>
+      <w:proofErr w:type="spellEnd"/>
+      <w:r>
+        <w:t>&lt;</w:t>
+      </w:r>
+      <w:proofErr w:type="spellStart"/>
+      <w:r>
+        <w:t>IFilter</w:t>
+      </w:r>
+      <w:proofErr w:type="spellEnd"/>
+      <w:r>
+        <w:t>&gt;</w:t>
       </w:r>
       <w:r>
         <w:rPr>
@@ -1358,18 +2013,22 @@
         </w:rPr>
         <w:t>. בנוסף, מימוש ה</w:t>
       </w:r>
+      <w:proofErr w:type="spellStart"/>
       <w:r>
         <w:t>IsMatch</w:t>
       </w:r>
+      <w:proofErr w:type="spellEnd"/>
       <w:r>
         <w:rPr>
           <w:rtl/>
         </w:rPr>
         <w:t xml:space="preserve"> שלו מבצע </w:t>
       </w:r>
+      <w:proofErr w:type="spellStart"/>
       <w:r>
         <w:t>IsMatch</w:t>
       </w:r>
+      <w:proofErr w:type="spellEnd"/>
       <w:r>
         <w:rPr>
           <w:rtl/>
@@ -1385,9 +2044,11 @@
         </w:rPr>
         <w:t xml:space="preserve"> ברשימה. (ראה </w:t>
       </w:r>
+      <w:proofErr w:type="spellStart"/>
       <w:r>
         <w:t>FilterGroup.cs</w:t>
       </w:r>
+      <w:proofErr w:type="spellEnd"/>
       <w:r>
         <w:rPr>
           <w:rtl/>
@@ -1427,8 +2088,13 @@
           <w:rtl/>
         </w:rPr>
       </w:pPr>
-      <w:r>
-        <w:t>FilterItem class</w:t>
+      <w:proofErr w:type="spellStart"/>
+      <w:r>
+        <w:t>FilterItem</w:t>
+      </w:r>
+      <w:proofErr w:type="spellEnd"/>
+      <w:r>
+        <w:t xml:space="preserve"> class</w:t>
       </w:r>
       <w:r>
         <w:rPr>
@@ -1436,9 +2102,11 @@
         </w:rPr>
         <w:t xml:space="preserve"> מממש את </w:t>
       </w:r>
+      <w:proofErr w:type="spellStart"/>
       <w:r>
         <w:t>IFilter</w:t>
       </w:r>
+      <w:proofErr w:type="spellEnd"/>
       <w:r>
         <w:rPr>
           <w:rtl/>
@@ -1446,17 +2114,30 @@
         <w:t xml:space="preserve"> ומכיל את המימוש שמכיל את ביצוע הסינון המילים ב</w:t>
       </w:r>
       <w:r>
-        <w:t>news feed</w:t>
-      </w:r>
-      <w:r>
-        <w:rPr>
-          <w:rtl/>
-        </w:rPr>
-        <w:t xml:space="preserve">(ראה </w:t>
-      </w:r>
+        <w:t xml:space="preserve">news </w:t>
+      </w:r>
+      <w:proofErr w:type="gramStart"/>
+      <w:r>
+        <w:t>feed</w:t>
+      </w:r>
+      <w:r>
+        <w:rPr>
+          <w:rtl/>
+        </w:rPr>
+        <w:t>(</w:t>
+      </w:r>
+      <w:proofErr w:type="gramEnd"/>
+      <w:r>
+        <w:rPr>
+          <w:rtl/>
+        </w:rPr>
+        <w:t xml:space="preserve">ראה </w:t>
+      </w:r>
+      <w:proofErr w:type="spellStart"/>
       <w:r>
         <w:t>FilterItem.cs</w:t>
       </w:r>
+      <w:proofErr w:type="spellEnd"/>
       <w:r>
         <w:rPr>
           <w:rtl/>
@@ -1528,7 +2209,6 @@
         <w:rPr>
           <w:rFonts w:cs="Arial"/>
           <w:noProof/>
-          <w:lang w:val="en-GB" w:eastAsia="en-GB"/>
         </w:rPr>
         <w:drawing>
           <wp:inline distT="0" distB="0" distL="0" distR="0">
@@ -1548,7 +2228,7 @@
                     </pic:cNvPicPr>
                   </pic:nvPicPr>
                   <pic:blipFill>
-                    <a:blip r:embed="rId9">
+                    <a:blip r:embed="rId11">
                       <a:extLst>
                         <a:ext uri="{28A0092B-C50C-407E-A947-70E740481C1C}">
                           <a14:useLocalDpi xmlns:a14="http://schemas.microsoft.com/office/drawing/2010/main" val="0"/>
@@ -1610,8 +2290,8 @@
         <w:rPr>
           <w:rFonts w:cs="Arial"/>
           <w:noProof/>
-          <w:lang w:val="en-GB" w:eastAsia="en-GB"/>
-        </w:rPr>
+        </w:rPr>
+        <w:lastRenderedPageBreak/>
         <w:drawing>
           <wp:inline distT="0" distB="0" distL="0" distR="0">
             <wp:extent cx="5983605" cy="2516505"/>
@@ -1630,7 +2310,7 @@
                     </pic:cNvPicPr>
                   </pic:nvPicPr>
                   <pic:blipFill>
-                    <a:blip r:embed="rId10">
+                    <a:blip r:embed="rId12">
                       <a:extLst>
                         <a:ext uri="{28A0092B-C50C-407E-A947-70E740481C1C}">
                           <a14:useLocalDpi xmlns:a14="http://schemas.microsoft.com/office/drawing/2010/main" val="0"/>
@@ -1683,9 +2363,11 @@
         </w:rPr>
         <w:t xml:space="preserve">עבודה עם </w:t>
       </w:r>
+      <w:proofErr w:type="spellStart"/>
       <w:r>
         <w:t>DataBinding</w:t>
       </w:r>
+      <w:proofErr w:type="spellEnd"/>
     </w:p>
     <w:p>
       <w:pPr>
@@ -1758,9 +2440,11 @@
         </w:rPr>
         <w:t xml:space="preserve"> מקושר לאובייקט </w:t>
       </w:r>
+      <w:proofErr w:type="spellStart"/>
       <w:r>
         <w:t>FacebookWrapper.ObjectModel.Post</w:t>
       </w:r>
+      <w:proofErr w:type="spellEnd"/>
       <w:r>
         <w:rPr>
           <w:rFonts w:hint="cs"/>
@@ -1784,9 +2468,19 @@
         </w:rPr>
         <w:t>השתמשנו במספר שדות מתוך האובייקט(</w:t>
       </w:r>
-      <w:r>
-        <w:t>CreatedTime,PictureURL, From.Name</w:t>
-      </w:r>
+      <w:proofErr w:type="spellStart"/>
+      <w:r>
+        <w:t>CreatedTime,PictureURL</w:t>
+      </w:r>
+      <w:proofErr w:type="spellEnd"/>
+      <w:r>
+        <w:t xml:space="preserve">, </w:t>
+      </w:r>
+      <w:proofErr w:type="spellStart"/>
+      <w:r>
+        <w:t>From.Name</w:t>
+      </w:r>
+      <w:proofErr w:type="spellEnd"/>
       <w:r>
         <w:rPr>
           <w:rFonts w:hint="cs"/>
@@ -1801,9 +2495,11 @@
         </w:rPr>
         <w:t xml:space="preserve"> והם נמצאים ב</w:t>
       </w:r>
+      <w:proofErr w:type="spellStart"/>
       <w:r>
         <w:t>FormMain</w:t>
       </w:r>
+      <w:proofErr w:type="spellEnd"/>
       <w:r>
         <w:rPr>
           <w:rFonts w:hint="cs"/>
@@ -1811,9 +2507,11 @@
         </w:rPr>
         <w:t xml:space="preserve"> ב</w:t>
       </w:r>
+      <w:proofErr w:type="spellStart"/>
       <w:r>
         <w:t>panelPostDetails</w:t>
       </w:r>
+      <w:proofErr w:type="spellEnd"/>
       <w:r>
         <w:rPr>
           <w:rFonts w:hint="cs"/>
@@ -1837,9 +2535,11 @@
         </w:rPr>
         <w:t>ב</w:t>
       </w:r>
+      <w:proofErr w:type="spellStart"/>
       <w:r>
         <w:t>FormMain.cs</w:t>
       </w:r>
+      <w:proofErr w:type="spellEnd"/>
       <w:r>
         <w:rPr>
           <w:rFonts w:hint="cs"/>
@@ -1847,9 +2547,11 @@
         </w:rPr>
         <w:t xml:space="preserve"> ניתן לראות שעבור ה</w:t>
       </w:r>
+      <w:proofErr w:type="spellStart"/>
       <w:r>
         <w:t>listBoxNewsFeed</w:t>
       </w:r>
+      <w:proofErr w:type="spellEnd"/>
       <w:r>
         <w:rPr>
           <w:rFonts w:hint="cs"/>
@@ -1857,6 +2559,7 @@
         </w:rPr>
         <w:t xml:space="preserve"> בחרנו את ה</w:t>
       </w:r>
+      <w:proofErr w:type="spellStart"/>
       <w:r>
         <w:t>Data</w:t>
       </w:r>
@@ -1869,6 +2572,7 @@
       <w:r>
         <w:t>ource</w:t>
       </w:r>
+      <w:proofErr w:type="spellEnd"/>
       <w:r>
         <w:rPr>
           <w:rFonts w:hint="cs"/>
@@ -1890,12 +2594,13 @@
           <w:rFonts w:hint="cs"/>
           <w:rtl/>
         </w:rPr>
-        <w:lastRenderedPageBreak/>
         <w:t>ב</w:t>
       </w:r>
+      <w:proofErr w:type="spellStart"/>
       <w:r>
         <w:t>FromMain.cs</w:t>
       </w:r>
+      <w:proofErr w:type="spellEnd"/>
       <w:r>
         <w:rPr>
           <w:rFonts w:hint="cs"/>
@@ -1903,8 +2608,13 @@
         </w:rPr>
         <w:t xml:space="preserve"> ב</w:t>
       </w:r>
-      <w:r>
-        <w:t>fetchNewsFeed() method</w:t>
+      <w:proofErr w:type="spellStart"/>
+      <w:r>
+        <w:t>fetchNewsFeed</w:t>
+      </w:r>
+      <w:proofErr w:type="spellEnd"/>
+      <w:r>
+        <w:t>() method</w:t>
       </w:r>
       <w:r>
         <w:rPr>
@@ -1913,8 +2623,13 @@
         </w:rPr>
         <w:t xml:space="preserve"> ניתן לראות שאנחנו מבצעים את החיבור בין ה</w:t>
       </w:r>
-      <w:r>
-        <w:t xml:space="preserve">postBindingSource </w:t>
+      <w:proofErr w:type="spellStart"/>
+      <w:r>
+        <w:t>postBindingSource</w:t>
+      </w:r>
+      <w:proofErr w:type="spellEnd"/>
+      <w:r>
+        <w:t xml:space="preserve"> </w:t>
       </w:r>
       <w:r>
         <w:rPr>
@@ -1976,18 +2691,45 @@
           <w:rFonts w:hint="cs"/>
           <w:rtl/>
         </w:rPr>
-        <w:t xml:space="preserve">כאשר האפליקציה נפתחת, מוצגת ליוזר </w:t>
-      </w:r>
+        <w:t xml:space="preserve">כאשר האפליקציה נפתחת, מוצגת </w:t>
+      </w:r>
+      <w:proofErr w:type="spellStart"/>
+      <w:r>
+        <w:rPr>
+          <w:rFonts w:hint="cs"/>
+          <w:rtl/>
+        </w:rPr>
+        <w:t>ליוזר</w:t>
+      </w:r>
+      <w:proofErr w:type="spellEnd"/>
+      <w:r>
+        <w:rPr>
+          <w:rFonts w:hint="cs"/>
+          <w:rtl/>
+        </w:rPr>
+        <w:t xml:space="preserve"> </w:t>
+      </w:r>
+      <w:proofErr w:type="spellStart"/>
       <w:r>
         <w:t>LoginForm</w:t>
       </w:r>
-      <w:r>
-        <w:rPr>
-          <w:rFonts w:hint="cs"/>
-          <w:rtl/>
-        </w:rPr>
-        <w:t xml:space="preserve"> על מנת להכניס את הסיסמא שלו. במידה וה</w:t>
-      </w:r>
+      <w:proofErr w:type="spellEnd"/>
+      <w:r>
+        <w:rPr>
+          <w:rFonts w:hint="cs"/>
+          <w:rtl/>
+        </w:rPr>
+        <w:t xml:space="preserve"> על מנת להכניס את הסיסמא שלו. במידה </w:t>
+      </w:r>
+      <w:proofErr w:type="spellStart"/>
+      <w:r>
+        <w:rPr>
+          <w:rFonts w:hint="cs"/>
+          <w:rtl/>
+        </w:rPr>
+        <w:t>וה</w:t>
+      </w:r>
+      <w:proofErr w:type="spellEnd"/>
       <w:r>
         <w:t>login</w:t>
       </w:r>
@@ -1996,7 +2738,23 @@
           <w:rFonts w:hint="cs"/>
           <w:rtl/>
         </w:rPr>
-        <w:t xml:space="preserve"> הצליח אז תטען האפליקציה הפייסבוקית עם נתוניו האישיים.</w:t>
+        <w:t xml:space="preserve"> הצליח אז תטען האפליקציה </w:t>
+      </w:r>
+      <w:proofErr w:type="spellStart"/>
+      <w:r>
+        <w:rPr>
+          <w:rFonts w:hint="cs"/>
+          <w:rtl/>
+        </w:rPr>
+        <w:t>הפייסבוקית</w:t>
+      </w:r>
+      <w:proofErr w:type="spellEnd"/>
+      <w:r>
+        <w:rPr>
+          <w:rFonts w:hint="cs"/>
+          <w:rtl/>
+        </w:rPr>
+        <w:t xml:space="preserve"> עם נתוניו האישיים.</w:t>
       </w:r>
     </w:p>
     <w:p>
@@ -2022,7 +2780,39 @@
           <w:rFonts w:hint="cs"/>
           <w:rtl/>
         </w:rPr>
-        <w:t>, טעינת תמונות וחישוב תמונות חשובות(פיצ'ר שפותח). אך טעינה זו לוקחת זמן ואנחנו מעוניינים שזמן ההמתנה של היוזר יהיה מובן, כלומר שהיוזר ידע מה קורה כרגע באפליקציה.</w:t>
+        <w:t xml:space="preserve">, טעינת תמונות וחישוב תמונות חשובות(פיצ'ר שפותח). אך טעינה זו לוקחת זמן ואנחנו מעוניינים שזמן ההמתנה של </w:t>
+      </w:r>
+      <w:proofErr w:type="spellStart"/>
+      <w:r>
+        <w:rPr>
+          <w:rFonts w:hint="cs"/>
+          <w:rtl/>
+        </w:rPr>
+        <w:t>היוזר</w:t>
+      </w:r>
+      <w:proofErr w:type="spellEnd"/>
+      <w:r>
+        <w:rPr>
+          <w:rFonts w:hint="cs"/>
+          <w:rtl/>
+        </w:rPr>
+        <w:t xml:space="preserve"> יהיה מובן, כלומר </w:t>
+      </w:r>
+      <w:proofErr w:type="spellStart"/>
+      <w:r>
+        <w:rPr>
+          <w:rFonts w:hint="cs"/>
+          <w:rtl/>
+        </w:rPr>
+        <w:t>שהיוזר</w:t>
+      </w:r>
+      <w:proofErr w:type="spellEnd"/>
+      <w:r>
+        <w:rPr>
+          <w:rFonts w:hint="cs"/>
+          <w:rtl/>
+        </w:rPr>
+        <w:t xml:space="preserve"> ידע מה קורה כרגע באפליקציה.</w:t>
       </w:r>
     </w:p>
     <w:p>
@@ -2040,9 +2830,11 @@
         </w:rPr>
         <w:t xml:space="preserve">לטובת זה, יצרנו </w:t>
       </w:r>
+      <w:proofErr w:type="spellStart"/>
       <w:r>
         <w:t>FormLoader</w:t>
       </w:r>
+      <w:proofErr w:type="spellEnd"/>
       <w:r>
         <w:rPr>
           <w:rFonts w:hint="cs"/>
@@ -2050,9 +2842,11 @@
         </w:rPr>
         <w:t xml:space="preserve"> שמציג את סטטוס הטעינה ברגע נתון. ה</w:t>
       </w:r>
+      <w:proofErr w:type="spellStart"/>
       <w:r>
         <w:t>FormLoader</w:t>
       </w:r>
+      <w:proofErr w:type="spellEnd"/>
       <w:r>
         <w:rPr>
           <w:rFonts w:hint="cs"/>
@@ -2070,9 +2864,11 @@
         </w:rPr>
         <w:t xml:space="preserve"> של ה</w:t>
       </w:r>
+      <w:proofErr w:type="spellStart"/>
       <w:r>
         <w:t>LoginForm</w:t>
       </w:r>
+      <w:proofErr w:type="spellEnd"/>
       <w:r>
         <w:rPr>
           <w:rFonts w:hint="cs"/>
@@ -2090,6 +2886,7 @@
         </w:rPr>
         <w:t xml:space="preserve"> חדש שבו נטען ה</w:t>
       </w:r>
+      <w:proofErr w:type="spellStart"/>
       <w:r>
         <w:rPr>
           <w:rFonts w:hint="cs"/>
@@ -2099,12 +2896,29 @@
       <w:r>
         <w:t>ormMain</w:t>
       </w:r>
-      <w:r>
-        <w:rPr>
-          <w:rFonts w:hint="cs"/>
-          <w:rtl/>
-        </w:rPr>
-        <w:t>, שם מתבצעות לקיחת הנתונים משרת הפייסבוק וחישוב הנתונים)</w:t>
+      <w:proofErr w:type="spellEnd"/>
+      <w:r>
+        <w:rPr>
+          <w:rFonts w:hint="cs"/>
+          <w:rtl/>
+        </w:rPr>
+        <w:t xml:space="preserve">, שם מתבצעות לקיחת הנתונים משרת </w:t>
+      </w:r>
+      <w:proofErr w:type="spellStart"/>
+      <w:r>
+        <w:rPr>
+          <w:rFonts w:hint="cs"/>
+          <w:rtl/>
+        </w:rPr>
+        <w:t>הפייסבוק</w:t>
+      </w:r>
+      <w:proofErr w:type="spellEnd"/>
+      <w:r>
+        <w:rPr>
+          <w:rFonts w:hint="cs"/>
+          <w:rtl/>
+        </w:rPr>
+        <w:t xml:space="preserve"> וחישוב הנתונים)</w:t>
       </w:r>
       <w:r>
         <w:rPr>
@@ -2126,6 +2940,7 @@
         </w:rPr>
         <w:t xml:space="preserve"> (ראה </w:t>
       </w:r>
+      <w:proofErr w:type="spellStart"/>
       <w:r>
         <w:rPr>
           <w:rFonts w:hint="cs"/>
@@ -2138,6 +2953,7 @@
       <w:r>
         <w:t>.cs</w:t>
       </w:r>
+      <w:proofErr w:type="spellEnd"/>
       <w:r>
         <w:rPr>
           <w:rFonts w:hint="cs"/>
@@ -2178,9 +2994,11 @@
         </w:rPr>
         <w:t xml:space="preserve">(ראה </w:t>
       </w:r>
+      <w:proofErr w:type="spellStart"/>
       <w:r>
         <w:t>FormMain</w:t>
       </w:r>
+      <w:proofErr w:type="spellEnd"/>
       <w:r>
         <w:rPr>
           <w:rFonts w:hint="cs"/>
@@ -2250,9 +3068,11 @@
         </w:rPr>
         <w:t xml:space="preserve"> בו הוא נוצר ולכן על מנת שנוכל לשנות את תצוגת ה</w:t>
       </w:r>
+      <w:proofErr w:type="spellStart"/>
       <w:r>
         <w:t>FormLoader</w:t>
       </w:r>
+      <w:proofErr w:type="spellEnd"/>
       <w:r>
         <w:rPr>
           <w:rFonts w:hint="cs"/>
@@ -2270,9 +3090,11 @@
         </w:rPr>
         <w:t xml:space="preserve"> של ה</w:t>
       </w:r>
+      <w:proofErr w:type="spellStart"/>
       <w:r>
         <w:t>FormMain</w:t>
       </w:r>
+      <w:proofErr w:type="spellEnd"/>
       <w:r>
         <w:rPr>
           <w:rFonts w:hint="cs"/>
@@ -2290,9 +3112,11 @@
         </w:rPr>
         <w:t xml:space="preserve"> של </w:t>
       </w:r>
+      <w:proofErr w:type="spellStart"/>
       <w:r>
         <w:t>FormLoader</w:t>
       </w:r>
+      <w:proofErr w:type="spellEnd"/>
       <w:r>
         <w:rPr>
           <w:rFonts w:hint="cs"/>
@@ -2300,9 +3124,11 @@
         </w:rPr>
         <w:t xml:space="preserve"> (ראה </w:t>
       </w:r>
+      <w:proofErr w:type="spellStart"/>
       <w:r>
         <w:t>FormLogin.cs</w:t>
       </w:r>
+      <w:proofErr w:type="spellEnd"/>
       <w:r>
         <w:rPr>
           <w:rFonts w:hint="cs"/>
@@ -2319,8 +3145,8 @@
       </w:pPr>
     </w:p>
     <w:sectPr>
-      <w:headerReference w:type="default" r:id="rId11"/>
-      <w:footerReference w:type="default" r:id="rId12"/>
+      <w:headerReference w:type="default" r:id="rId13"/>
+      <w:footerReference w:type="default" r:id="rId14"/>
       <w:pgSz w:w="11906" w:h="16838"/>
       <w:pgMar w:top="825" w:right="1800" w:bottom="426" w:left="1800" w:header="142" w:footer="271" w:gutter="0"/>
       <w:cols w:space="708"/>
@@ -2379,7 +3205,6 @@
         <w:r>
           <w:rPr>
             <w:noProof/>
-            <w:lang w:val="en-GB" w:eastAsia="en-GB"/>
           </w:rPr>
           <mc:AlternateContent>
             <mc:Choice Requires="wpg">
@@ -2473,7 +3298,7 @@
                                     <w:rtl/>
                                     <w:lang w:val="he-IL"/>
                                   </w:rPr>
-                                  <w:t>2</w:t>
+                                  <w:t>5</w:t>
                                 </w:r>
                                 <w:r>
                                   <w:rPr>
@@ -2622,7 +3447,7 @@
                               <w:rtl/>
                               <w:lang w:val="he-IL"/>
                             </w:rPr>
-                            <w:t>2</w:t>
+                            <w:t>5</w:t>
                           </w:r>
                           <w:r>
                             <w:rPr>
@@ -2713,7 +3538,6 @@
         <w:noProof/>
         <w:color w:val="595959" w:themeColor="text1" w:themeTint="A6"/>
         <w:rtl/>
-        <w:lang w:val="en-GB" w:eastAsia="en-GB"/>
       </w:rPr>
       <w:drawing>
         <wp:anchor distT="0" distB="0" distL="114300" distR="114300" simplePos="0" relativeHeight="251658240" behindDoc="1" locked="0" layoutInCell="1" allowOverlap="1" wp14:anchorId="09B76E66" wp14:editId="5D12E471">
@@ -2760,13 +3584,23 @@
         </wp:anchor>
       </w:drawing>
     </w:r>
+    <w:proofErr w:type="spellStart"/>
     <w:r>
       <w:rPr>
         <w:rFonts w:ascii="Arial" w:hAnsi="Arial" w:cs="Arial" w:hint="cs"/>
         <w:color w:val="595959" w:themeColor="text1" w:themeTint="A6"/>
         <w:rtl/>
       </w:rPr>
-      <w:t xml:space="preserve">תיכנות יישומי בעזרת </w:t>
+      <w:t>תיכנות</w:t>
+    </w:r>
+    <w:proofErr w:type="spellEnd"/>
+    <w:r>
+      <w:rPr>
+        <w:rFonts w:ascii="Arial" w:hAnsi="Arial" w:cs="Arial" w:hint="cs"/>
+        <w:color w:val="595959" w:themeColor="text1" w:themeTint="A6"/>
+        <w:rtl/>
+      </w:rPr>
+      <w:t xml:space="preserve"> יישומי בעזרת </w:t>
     </w:r>
     <w:r>
       <w:rPr>
@@ -2955,6 +3789,7 @@
       </w:rPr>
       <w:t xml:space="preserve"> </w:t>
     </w:r>
+    <w:proofErr w:type="spellStart"/>
     <w:r>
       <w:rPr>
         <w:rFonts w:ascii="Arial" w:hAnsi="Arial" w:cs="Arial"/>
@@ -2964,6 +3799,7 @@
       </w:rPr>
       <w:t>Finkelson</w:t>
     </w:r>
+    <w:proofErr w:type="spellEnd"/>
     <w:r>
       <w:rPr>
         <w:rFonts w:ascii="Arial" w:hAnsi="Arial" w:cs="Arial" w:hint="cs"/>
@@ -4014,7 +4850,7 @@
   <w:abstractNum w:abstractNumId="11" w15:restartNumberingAfterBreak="0">
     <w:nsid w:val="5C882A1D"/>
     <w:multiLevelType w:val="hybridMultilevel"/>
-    <w:tmpl w:val="DC369558"/>
+    <w:tmpl w:val="9ED03ADA"/>
     <w:lvl w:ilvl="0" w:tplc="582E4E72">
       <w:start w:val="5"/>
       <w:numFmt w:val="bullet"/>
@@ -4462,15 +5298,6 @@
   </w:num>
   <w:num w:numId="15">
     <w:abstractNumId w:val="11"/>
-    <w:lvlOverride w:ilvl="0"/>
-    <w:lvlOverride w:ilvl="1"/>
-    <w:lvlOverride w:ilvl="2"/>
-    <w:lvlOverride w:ilvl="3"/>
-    <w:lvlOverride w:ilvl="4"/>
-    <w:lvlOverride w:ilvl="5"/>
-    <w:lvlOverride w:ilvl="6"/>
-    <w:lvlOverride w:ilvl="7"/>
-    <w:lvlOverride w:ilvl="8"/>
   </w:num>
   <w:num w:numId="16">
     <w:abstractNumId w:val="0"/>
@@ -6211,7 +7038,7 @@
 </file>
 
 <file path=customXml/itemProps2.xml><?xml version="1.0" encoding="utf-8"?>
-<ds:datastoreItem xmlns:ds="http://schemas.openxmlformats.org/officeDocument/2006/customXml" ds:itemID="{FD7B39AF-14C5-4453-B483-A43E16095A06}">
+<ds:datastoreItem xmlns:ds="http://schemas.openxmlformats.org/officeDocument/2006/customXml" ds:itemID="{4A692B93-0E31-4424-AACB-F82DB6E245AC}">
   <ds:schemaRefs>
     <ds:schemaRef ds:uri="http://schemas.openxmlformats.org/officeDocument/2006/bibliography"/>
   </ds:schemaRefs>

</xml_diff>